<commit_message>
Inicio da Elicitação de Requisitos
</commit_message>
<xml_diff>
--- a/Documentação/Documentação E-stock.docx
+++ b/Documentação/Documentação E-stock.docx
@@ -998,7 +998,23 @@
                 <w:sz w:val="24"/>
                 <w:szCs w:val="24"/>
               </w:rPr>
-              <w:t>0703</w:t>
+              <w:t>07</w:t>
+            </w:r>
+            <w:r>
+              <w:rPr>
+                <w:rFonts w:ascii="Arial" w:hAnsi="Arial" w:cs="Arial"/>
+                <w:sz w:val="24"/>
+                <w:szCs w:val="24"/>
+              </w:rPr>
+              <w:t>/</w:t>
+            </w:r>
+            <w:r>
+              <w:rPr>
+                <w:rFonts w:ascii="Arial" w:hAnsi="Arial" w:cs="Arial"/>
+                <w:sz w:val="24"/>
+                <w:szCs w:val="24"/>
+              </w:rPr>
+              <w:t>03</w:t>
             </w:r>
           </w:p>
         </w:tc>
@@ -1015,6 +1031,14 @@
                 <w:szCs w:val="24"/>
               </w:rPr>
             </w:pPr>
+            <w:r>
+              <w:rPr>
+                <w:rFonts w:ascii="Arial" w:hAnsi="Arial" w:cs="Arial"/>
+                <w:sz w:val="24"/>
+                <w:szCs w:val="24"/>
+              </w:rPr>
+              <w:t>07/03</w:t>
+            </w:r>
           </w:p>
         </w:tc>
         <w:tc>
@@ -1061,7 +1085,25 @@
                 <w:sz w:val="24"/>
                 <w:szCs w:val="24"/>
               </w:rPr>
-              <w:t>Atividades da etapa de Elicitação de Requisitos</w:t>
+              <w:t xml:space="preserve">Atividades da etapa de </w:t>
+            </w:r>
+            <w:proofErr w:type="spellStart"/>
+            <w:r>
+              <w:rPr>
+                <w:rFonts w:ascii="Arial" w:hAnsi="Arial" w:cs="Arial"/>
+                <w:sz w:val="24"/>
+                <w:szCs w:val="24"/>
+              </w:rPr>
+              <w:t>Elicitação</w:t>
+            </w:r>
+            <w:proofErr w:type="spellEnd"/>
+            <w:r>
+              <w:rPr>
+                <w:rFonts w:ascii="Arial" w:hAnsi="Arial" w:cs="Arial"/>
+                <w:sz w:val="24"/>
+                <w:szCs w:val="24"/>
+              </w:rPr>
+              <w:t xml:space="preserve"> de Requisitos</w:t>
             </w:r>
           </w:p>
         </w:tc>
@@ -1080,6 +1122,14 @@
                 <w:szCs w:val="24"/>
               </w:rPr>
             </w:pPr>
+            <w:r>
+              <w:rPr>
+                <w:rFonts w:ascii="Arial" w:hAnsi="Arial" w:cs="Arial"/>
+                <w:sz w:val="24"/>
+                <w:szCs w:val="24"/>
+              </w:rPr>
+              <w:t>12/03</w:t>
+            </w:r>
           </w:p>
         </w:tc>
         <w:tc>
@@ -1095,8 +1145,14 @@
                 <w:szCs w:val="24"/>
               </w:rPr>
             </w:pPr>
-            <w:bookmarkStart w:id="0" w:name="_GoBack"/>
-            <w:bookmarkEnd w:id="0"/>
+            <w:r>
+              <w:rPr>
+                <w:rFonts w:ascii="Arial" w:hAnsi="Arial" w:cs="Arial"/>
+                <w:sz w:val="24"/>
+                <w:szCs w:val="24"/>
+              </w:rPr>
+              <w:t>12/03</w:t>
+            </w:r>
           </w:p>
         </w:tc>
         <w:tc>
@@ -1113,6 +1169,15 @@
                 <w:szCs w:val="24"/>
               </w:rPr>
             </w:pPr>
+            <w:r>
+              <w:rPr>
+                <w:rFonts w:ascii="Arial" w:hAnsi="Arial" w:cs="Arial"/>
+                <w:b/>
+                <w:sz w:val="24"/>
+                <w:szCs w:val="24"/>
+              </w:rPr>
+              <w:t>21</w:t>
+            </w:r>
           </w:p>
         </w:tc>
         <w:tc>
@@ -2714,15 +2779,13 @@
                 <w:rFonts w:ascii="Arial" w:hAnsi="Arial" w:cs="Arial"/>
                 <w:sz w:val="24"/>
                 <w:szCs w:val="24"/>
-                <w:u w:val="single"/>
-              </w:rPr>
-            </w:pPr>
-            <w:r>
-              <w:rPr>
-                <w:rFonts w:ascii="Arial" w:hAnsi="Arial" w:cs="Arial"/>
-                <w:sz w:val="24"/>
-                <w:szCs w:val="24"/>
-                <w:u w:val="single"/>
+              </w:rPr>
+            </w:pPr>
+            <w:r>
+              <w:rPr>
+                <w:rFonts w:ascii="Arial" w:hAnsi="Arial" w:cs="Arial"/>
+                <w:sz w:val="24"/>
+                <w:szCs w:val="24"/>
               </w:rPr>
               <w:t>0703</w:t>
             </w:r>
@@ -2741,6 +2804,14 @@
                 <w:szCs w:val="24"/>
               </w:rPr>
             </w:pPr>
+            <w:r>
+              <w:rPr>
+                <w:rFonts w:ascii="Arial" w:hAnsi="Arial" w:cs="Arial"/>
+                <w:sz w:val="24"/>
+                <w:szCs w:val="24"/>
+              </w:rPr>
+              <w:t>07/03</w:t>
+            </w:r>
           </w:p>
         </w:tc>
         <w:tc>
@@ -2787,7 +2858,25 @@
                 <w:sz w:val="24"/>
                 <w:szCs w:val="24"/>
               </w:rPr>
-              <w:t>Atividades da etapa de Elicitação de Requisitos</w:t>
+              <w:t xml:space="preserve">Atividades da etapa de </w:t>
+            </w:r>
+            <w:proofErr w:type="spellStart"/>
+            <w:r>
+              <w:rPr>
+                <w:rFonts w:ascii="Arial" w:hAnsi="Arial" w:cs="Arial"/>
+                <w:sz w:val="24"/>
+                <w:szCs w:val="24"/>
+              </w:rPr>
+              <w:t>Elicitação</w:t>
+            </w:r>
+            <w:proofErr w:type="spellEnd"/>
+            <w:r>
+              <w:rPr>
+                <w:rFonts w:ascii="Arial" w:hAnsi="Arial" w:cs="Arial"/>
+                <w:sz w:val="24"/>
+                <w:szCs w:val="24"/>
+              </w:rPr>
+              <w:t xml:space="preserve"> de Requisitos</w:t>
             </w:r>
           </w:p>
         </w:tc>
@@ -3528,8 +3617,8 @@
         <w:spacing w:line="360" w:lineRule="auto"/>
         <w:rPr>
           <w:rFonts w:ascii="Arial" w:hAnsi="Arial" w:cs="Arial"/>
-          <w:sz w:val="24"/>
-          <w:szCs w:val="24"/>
+          <w:sz w:val="28"/>
+          <w:szCs w:val="28"/>
         </w:rPr>
       </w:pPr>
       <w:r>
@@ -3540,7 +3629,7 @@
         </w:rPr>
         <w:br w:type="page"/>
       </w:r>
-      <w:bookmarkStart w:id="1" w:name="_Toc508137584"/>
+      <w:bookmarkStart w:id="0" w:name="_Toc508137584"/>
       <w:r>
         <w:rPr>
           <w:rFonts w:ascii="Arial" w:hAnsi="Arial" w:cs="Arial"/>
@@ -3558,8 +3647,9 @@
         </w:rPr>
         <w:t>Planejamento do Sistema</w:t>
       </w:r>
-      <w:bookmarkEnd w:id="1"/>
-    </w:p>
+      <w:bookmarkEnd w:id="0"/>
+    </w:p>
+    <w:p/>
     <w:p>
       <w:pPr>
         <w:pStyle w:val="Ttulo2"/>
@@ -3570,7 +3660,7 @@
           <w:szCs w:val="24"/>
         </w:rPr>
       </w:pPr>
-      <w:bookmarkStart w:id="2" w:name="_Toc508137585"/>
+      <w:bookmarkStart w:id="1" w:name="_Toc508137585"/>
       <w:r>
         <w:rPr>
           <w:rFonts w:ascii="Arial" w:hAnsi="Arial" w:cs="Arial"/>
@@ -3587,7 +3677,7 @@
         </w:rPr>
         <w:t>Descrição do Projeto</w:t>
       </w:r>
-      <w:bookmarkEnd w:id="2"/>
+      <w:bookmarkEnd w:id="1"/>
     </w:p>
     <w:p>
       <w:pPr>
@@ -3661,7 +3751,7 @@
           <w:szCs w:val="24"/>
         </w:rPr>
       </w:pPr>
-      <w:bookmarkStart w:id="3" w:name="_Toc508137586"/>
+      <w:bookmarkStart w:id="2" w:name="_Toc508137586"/>
       <w:r>
         <w:rPr>
           <w:rFonts w:ascii="Arial" w:hAnsi="Arial" w:cs="Arial"/>
@@ -3678,7 +3768,7 @@
         </w:rPr>
         <w:t>Cronograma</w:t>
       </w:r>
-      <w:bookmarkEnd w:id="3"/>
+      <w:bookmarkEnd w:id="2"/>
     </w:p>
     <w:p>
       <w:pPr>
@@ -3751,14 +3841,27 @@
                             <w:r>
                               <w:t xml:space="preserve">Figura </w:t>
                             </w:r>
-                            <w:fldSimple w:instr=" SEQ Figura \* ARABIC ">
-                              <w:r>
-                                <w:rPr>
-                                  <w:noProof/>
-                                </w:rPr>
-                                <w:t>1</w:t>
-                              </w:r>
-                            </w:fldSimple>
+                            <w:r>
+                              <w:fldChar w:fldCharType="begin"/>
+                            </w:r>
+                            <w:r>
+                              <w:instrText xml:space="preserve"> SEQ Figura \* ARABIC </w:instrText>
+                            </w:r>
+                            <w:r>
+                              <w:fldChar w:fldCharType="separate"/>
+                            </w:r>
+                            <w:r>
+                              <w:rPr>
+                                <w:noProof/>
+                              </w:rPr>
+                              <w:t>1</w:t>
+                            </w:r>
+                            <w:r>
+                              <w:rPr>
+                                <w:noProof/>
+                              </w:rPr>
+                              <w:fldChar w:fldCharType="end"/>
+                            </w:r>
                             <w:r>
                               <w:t xml:space="preserve"> - Cronograma</w:t>
                             </w:r>
@@ -3802,14 +3905,27 @@
                       <w:r>
                         <w:t xml:space="preserve">Figura </w:t>
                       </w:r>
-                      <w:fldSimple w:instr=" SEQ Figura \* ARABIC ">
-                        <w:r>
-                          <w:rPr>
-                            <w:noProof/>
-                          </w:rPr>
-                          <w:t>1</w:t>
-                        </w:r>
-                      </w:fldSimple>
+                      <w:r>
+                        <w:fldChar w:fldCharType="begin"/>
+                      </w:r>
+                      <w:r>
+                        <w:instrText xml:space="preserve"> SEQ Figura \* ARABIC </w:instrText>
+                      </w:r>
+                      <w:r>
+                        <w:fldChar w:fldCharType="separate"/>
+                      </w:r>
+                      <w:r>
+                        <w:rPr>
+                          <w:noProof/>
+                        </w:rPr>
+                        <w:t>1</w:t>
+                      </w:r>
+                      <w:r>
+                        <w:rPr>
+                          <w:noProof/>
+                        </w:rPr>
+                        <w:fldChar w:fldCharType="end"/>
+                      </w:r>
                       <w:r>
                         <w:t xml:space="preserve"> - Cronograma</w:t>
                       </w:r>
@@ -3921,7 +4037,7 @@
           <w:szCs w:val="24"/>
         </w:rPr>
       </w:pPr>
-      <w:bookmarkStart w:id="4" w:name="_Toc508137587"/>
+      <w:bookmarkStart w:id="3" w:name="_Toc508137587"/>
       <w:r>
         <w:rPr>
           <w:rFonts w:ascii="Arial" w:hAnsi="Arial" w:cs="Arial"/>
@@ -3939,7 +4055,7 @@
         </w:rPr>
         <w:t>Recursos</w:t>
       </w:r>
-      <w:bookmarkEnd w:id="4"/>
+      <w:bookmarkEnd w:id="3"/>
     </w:p>
     <w:p>
       <w:pPr>
@@ -3951,7 +4067,7 @@
           <w:szCs w:val="22"/>
         </w:rPr>
       </w:pPr>
-      <w:bookmarkStart w:id="5" w:name="_Toc508137588"/>
+      <w:bookmarkStart w:id="4" w:name="_Toc508137588"/>
       <w:r>
         <w:rPr>
           <w:rFonts w:ascii="Arial" w:hAnsi="Arial" w:cs="Arial"/>
@@ -3968,7 +4084,7 @@
         </w:rPr>
         <w:t>Recursos Humanos</w:t>
       </w:r>
-      <w:bookmarkEnd w:id="5"/>
+      <w:bookmarkEnd w:id="4"/>
     </w:p>
     <w:p>
       <w:pPr>
@@ -4215,7 +4331,7 @@
           <w:szCs w:val="22"/>
         </w:rPr>
       </w:pPr>
-      <w:bookmarkStart w:id="6" w:name="_Toc508137589"/>
+      <w:bookmarkStart w:id="5" w:name="_Toc508137589"/>
       <w:r>
         <w:rPr>
           <w:rFonts w:ascii="Arial" w:hAnsi="Arial" w:cs="Arial"/>
@@ -4224,7 +4340,7 @@
         </w:rPr>
         <w:t>1.3.2. Recursos Físicos</w:t>
       </w:r>
-      <w:bookmarkEnd w:id="6"/>
+      <w:bookmarkEnd w:id="5"/>
     </w:p>
     <w:p>
       <w:pPr>
@@ -4331,6 +4447,7 @@
           <w:szCs w:val="24"/>
         </w:rPr>
       </w:pPr>
+      <w:proofErr w:type="spellStart"/>
       <w:r>
         <w:rPr>
           <w:rFonts w:ascii="Arial" w:hAnsi="Arial" w:cs="Arial"/>
@@ -4339,6 +4456,7 @@
         </w:rPr>
         <w:t>Astah</w:t>
       </w:r>
+      <w:proofErr w:type="spellEnd"/>
     </w:p>
     <w:p>
       <w:pPr>
@@ -4408,6 +4526,7 @@
           <w:szCs w:val="24"/>
         </w:rPr>
       </w:pPr>
+      <w:proofErr w:type="spellStart"/>
       <w:r>
         <w:rPr>
           <w:rFonts w:ascii="Arial" w:hAnsi="Arial" w:cs="Arial"/>
@@ -4416,6 +4535,7 @@
         </w:rPr>
         <w:t>Axure</w:t>
       </w:r>
+      <w:proofErr w:type="spellEnd"/>
     </w:p>
     <w:p>
       <w:pPr>
@@ -4431,13 +4551,41 @@
           <w:szCs w:val="24"/>
         </w:rPr>
       </w:pPr>
-      <w:r>
-        <w:rPr>
-          <w:rFonts w:ascii="Arial" w:hAnsi="Arial" w:cs="Arial"/>
-          <w:sz w:val="24"/>
-          <w:szCs w:val="24"/>
-        </w:rPr>
-        <w:t>Git/Git Hub</w:t>
+      <w:proofErr w:type="spellStart"/>
+      <w:r>
+        <w:rPr>
+          <w:rFonts w:ascii="Arial" w:hAnsi="Arial" w:cs="Arial"/>
+          <w:sz w:val="24"/>
+          <w:szCs w:val="24"/>
+        </w:rPr>
+        <w:t>Git</w:t>
+      </w:r>
+      <w:proofErr w:type="spellEnd"/>
+      <w:r>
+        <w:rPr>
+          <w:rFonts w:ascii="Arial" w:hAnsi="Arial" w:cs="Arial"/>
+          <w:sz w:val="24"/>
+          <w:szCs w:val="24"/>
+        </w:rPr>
+        <w:t>/</w:t>
+      </w:r>
+      <w:proofErr w:type="spellStart"/>
+      <w:r>
+        <w:rPr>
+          <w:rFonts w:ascii="Arial" w:hAnsi="Arial" w:cs="Arial"/>
+          <w:sz w:val="24"/>
+          <w:szCs w:val="24"/>
+        </w:rPr>
+        <w:t>Git</w:t>
+      </w:r>
+      <w:proofErr w:type="spellEnd"/>
+      <w:r>
+        <w:rPr>
+          <w:rFonts w:ascii="Arial" w:hAnsi="Arial" w:cs="Arial"/>
+          <w:sz w:val="24"/>
+          <w:szCs w:val="24"/>
+        </w:rPr>
+        <w:t xml:space="preserve"> Hub</w:t>
       </w:r>
     </w:p>
     <w:p>
@@ -4500,6 +4648,7 @@
           <w:szCs w:val="24"/>
         </w:rPr>
       </w:pPr>
+      <w:proofErr w:type="spellStart"/>
       <w:r>
         <w:rPr>
           <w:rFonts w:ascii="Arial" w:hAnsi="Arial" w:cs="Arial"/>
@@ -4508,6 +4657,7 @@
         </w:rPr>
         <w:t>Gimp</w:t>
       </w:r>
+      <w:proofErr w:type="spellEnd"/>
     </w:p>
     <w:p>
       <w:pPr>
@@ -4529,6 +4679,2435 @@
     <w:p>
       <w:pPr>
         <w:spacing w:line="360" w:lineRule="auto"/>
+        <w:rPr>
+          <w:rFonts w:ascii="Arial" w:hAnsi="Arial" w:cs="Arial"/>
+          <w:sz w:val="24"/>
+          <w:szCs w:val="24"/>
+        </w:rPr>
+      </w:pPr>
+    </w:p>
+    <w:p>
+      <w:pPr>
+        <w:rPr>
+          <w:rFonts w:ascii="Arial" w:hAnsi="Arial" w:cs="Arial"/>
+          <w:sz w:val="24"/>
+          <w:szCs w:val="24"/>
+        </w:rPr>
+      </w:pPr>
+      <w:r>
+        <w:rPr>
+          <w:rFonts w:ascii="Arial" w:hAnsi="Arial" w:cs="Arial"/>
+          <w:sz w:val="24"/>
+          <w:szCs w:val="24"/>
+        </w:rPr>
+        <w:br w:type="page"/>
+      </w:r>
+    </w:p>
+    <w:p>
+      <w:pPr>
+        <w:pStyle w:val="Ttulo1"/>
+      </w:pPr>
+      <w:r>
+        <w:lastRenderedPageBreak/>
+        <w:t>2. Especificação dos Requisitos do Sistema</w:t>
+      </w:r>
+    </w:p>
+    <w:p>
+      <w:pPr>
+        <w:rPr>
+          <w:rFonts w:ascii="Arial" w:hAnsi="Arial" w:cs="Arial"/>
+          <w:sz w:val="24"/>
+          <w:szCs w:val="24"/>
+        </w:rPr>
+      </w:pPr>
+    </w:p>
+    <w:p>
+      <w:pPr>
+        <w:pStyle w:val="Ttulo2"/>
+      </w:pPr>
+      <w:r>
+        <w:t>2.1. O Produto</w:t>
+      </w:r>
+    </w:p>
+    <w:p>
+      <w:pPr>
+        <w:pStyle w:val="Ttulo3"/>
+      </w:pPr>
+      <w:r>
+        <w:t>2.1.1.O Propósito</w:t>
+      </w:r>
+    </w:p>
+    <w:p/>
+    <w:p>
+      <w:pPr>
+        <w:rPr>
+          <w:rFonts w:ascii="Arial" w:hAnsi="Arial" w:cs="Arial"/>
+          <w:sz w:val="24"/>
+          <w:szCs w:val="24"/>
+        </w:rPr>
+      </w:pPr>
+      <w:r>
+        <w:tab/>
+      </w:r>
+      <w:r>
+        <w:rPr>
+          <w:rFonts w:ascii="Arial" w:hAnsi="Arial" w:cs="Arial"/>
+          <w:sz w:val="24"/>
+          <w:szCs w:val="24"/>
+        </w:rPr>
+        <w:t xml:space="preserve">O software tem como objetivo </w:t>
+      </w:r>
+      <w:r>
+        <w:rPr>
+          <w:rFonts w:ascii="Arial" w:hAnsi="Arial" w:cs="Arial"/>
+          <w:sz w:val="24"/>
+          <w:szCs w:val="24"/>
+        </w:rPr>
+        <w:t>oferecer para as empresas uma ferramenta que permita o controle de seu estoque de forma facilitada e produtiva</w:t>
+      </w:r>
+      <w:r>
+        <w:rPr>
+          <w:rFonts w:ascii="Arial" w:hAnsi="Arial" w:cs="Arial"/>
+          <w:sz w:val="24"/>
+          <w:szCs w:val="24"/>
+        </w:rPr>
+        <w:t>, entre suas principais vantagens estão:</w:t>
+      </w:r>
+    </w:p>
+    <w:p>
+      <w:pPr>
+        <w:pStyle w:val="PargrafodaLista"/>
+        <w:numPr>
+          <w:ilvl w:val="0"/>
+          <w:numId w:val="8"/>
+        </w:numPr>
+        <w:rPr>
+          <w:rFonts w:ascii="Arial" w:hAnsi="Arial" w:cs="Arial"/>
+          <w:sz w:val="24"/>
+          <w:szCs w:val="24"/>
+        </w:rPr>
+      </w:pPr>
+      <w:r>
+        <w:rPr>
+          <w:rFonts w:ascii="Arial" w:hAnsi="Arial" w:cs="Arial"/>
+          <w:sz w:val="24"/>
+          <w:szCs w:val="24"/>
+        </w:rPr>
+        <w:t>Geração de relatórios precisos com as informações coletadas e gerenciadas pelo E-Stock</w:t>
+      </w:r>
+    </w:p>
+    <w:p>
+      <w:pPr>
+        <w:pStyle w:val="PargrafodaLista"/>
+        <w:numPr>
+          <w:ilvl w:val="0"/>
+          <w:numId w:val="8"/>
+        </w:numPr>
+        <w:rPr>
+          <w:rFonts w:ascii="Arial" w:hAnsi="Arial" w:cs="Arial"/>
+          <w:sz w:val="24"/>
+          <w:szCs w:val="24"/>
+        </w:rPr>
+      </w:pPr>
+      <w:r>
+        <w:rPr>
+          <w:rFonts w:ascii="Arial" w:hAnsi="Arial" w:cs="Arial"/>
+          <w:sz w:val="24"/>
+          <w:szCs w:val="24"/>
+        </w:rPr>
+        <w:t>Aumento da produtividade devido ao gerenciamento inteligente do estoque</w:t>
+      </w:r>
+    </w:p>
+    <w:p>
+      <w:pPr>
+        <w:pStyle w:val="PargrafodaLista"/>
+        <w:numPr>
+          <w:ilvl w:val="0"/>
+          <w:numId w:val="8"/>
+        </w:numPr>
+        <w:rPr>
+          <w:rFonts w:ascii="Arial" w:hAnsi="Arial" w:cs="Arial"/>
+          <w:sz w:val="24"/>
+          <w:szCs w:val="24"/>
+        </w:rPr>
+      </w:pPr>
+      <w:r>
+        <w:rPr>
+          <w:rFonts w:ascii="Arial" w:hAnsi="Arial" w:cs="Arial"/>
+          <w:sz w:val="24"/>
+          <w:szCs w:val="24"/>
+        </w:rPr>
+        <w:t xml:space="preserve">Diminuição de gastos e desperdícios </w:t>
+      </w:r>
+      <w:r>
+        <w:rPr>
+          <w:rFonts w:ascii="Arial" w:hAnsi="Arial" w:cs="Arial"/>
+          <w:sz w:val="24"/>
+          <w:szCs w:val="24"/>
+        </w:rPr>
+        <w:t>com os produtos/alimentos</w:t>
+      </w:r>
+    </w:p>
+    <w:p>
+      <w:pPr>
+        <w:rPr>
+          <w:rFonts w:ascii="Arial" w:hAnsi="Arial" w:cs="Arial"/>
+          <w:sz w:val="24"/>
+          <w:szCs w:val="24"/>
+        </w:rPr>
+      </w:pPr>
+    </w:p>
+    <w:p>
+      <w:pPr>
+        <w:pStyle w:val="Ttulo3"/>
+      </w:pPr>
+      <w:r>
+        <w:t>2.1.2</w:t>
+      </w:r>
+      <w:r>
+        <w:t>.</w:t>
+      </w:r>
+      <w:r>
+        <w:t xml:space="preserve"> Clientes</w:t>
+      </w:r>
+    </w:p>
+    <w:p/>
+    <w:p>
+      <w:pPr>
+        <w:rPr>
+          <w:rFonts w:ascii="Arial" w:hAnsi="Arial" w:cs="Arial"/>
+          <w:sz w:val="24"/>
+          <w:szCs w:val="24"/>
+        </w:rPr>
+      </w:pPr>
+      <w:r>
+        <w:rPr>
+          <w:rFonts w:ascii="Arial" w:hAnsi="Arial" w:cs="Arial"/>
+          <w:sz w:val="24"/>
+          <w:szCs w:val="24"/>
+        </w:rPr>
+        <w:t>Restaurantes, Padarias</w:t>
+      </w:r>
+      <w:r>
+        <w:rPr>
+          <w:rFonts w:ascii="Arial" w:hAnsi="Arial" w:cs="Arial"/>
+          <w:sz w:val="24"/>
+          <w:szCs w:val="24"/>
+        </w:rPr>
+        <w:t xml:space="preserve"> ou</w:t>
+      </w:r>
+      <w:r>
+        <w:rPr>
+          <w:rFonts w:ascii="Arial" w:hAnsi="Arial" w:cs="Arial"/>
+          <w:sz w:val="24"/>
+          <w:szCs w:val="24"/>
+        </w:rPr>
+        <w:t xml:space="preserve"> Comércio em geral que necessitam de</w:t>
+      </w:r>
+      <w:r>
+        <w:rPr>
+          <w:rFonts w:ascii="Arial" w:hAnsi="Arial" w:cs="Arial"/>
+          <w:sz w:val="24"/>
+          <w:szCs w:val="24"/>
+        </w:rPr>
+        <w:t xml:space="preserve"> controle de estoque</w:t>
+      </w:r>
+      <w:r>
+        <w:rPr>
+          <w:rFonts w:ascii="Arial" w:hAnsi="Arial" w:cs="Arial"/>
+          <w:sz w:val="24"/>
+          <w:szCs w:val="24"/>
+        </w:rPr>
+        <w:t xml:space="preserve"> em suas Empresas</w:t>
+      </w:r>
+      <w:r>
+        <w:rPr>
+          <w:rFonts w:ascii="Arial" w:hAnsi="Arial" w:cs="Arial"/>
+          <w:sz w:val="24"/>
+          <w:szCs w:val="24"/>
+        </w:rPr>
+        <w:t xml:space="preserve"> para melhor gerencia-los.</w:t>
+      </w:r>
+    </w:p>
+    <w:p>
+      <w:pPr>
+        <w:rPr>
+          <w:rFonts w:ascii="Arial" w:hAnsi="Arial" w:cs="Arial"/>
+          <w:sz w:val="24"/>
+          <w:szCs w:val="24"/>
+        </w:rPr>
+      </w:pPr>
+    </w:p>
+    <w:p>
+      <w:pPr>
+        <w:pStyle w:val="Ttulo3"/>
+      </w:pPr>
+      <w:r>
+        <w:t>2.1.3</w:t>
+      </w:r>
+      <w:r>
+        <w:t xml:space="preserve">. </w:t>
+      </w:r>
+      <w:r>
+        <w:t>Usuários</w:t>
+      </w:r>
+    </w:p>
+    <w:p>
+      <w:pPr>
+        <w:rPr>
+          <w:rFonts w:ascii="Arial" w:hAnsi="Arial" w:cs="Arial"/>
+          <w:sz w:val="24"/>
+          <w:szCs w:val="24"/>
+        </w:rPr>
+      </w:pPr>
+    </w:p>
+    <w:p>
+      <w:pPr>
+        <w:rPr>
+          <w:rFonts w:ascii="Arial" w:hAnsi="Arial" w:cs="Arial"/>
+          <w:sz w:val="24"/>
+          <w:szCs w:val="24"/>
+        </w:rPr>
+      </w:pPr>
+      <w:r>
+        <w:rPr>
+          <w:rFonts w:ascii="Arial" w:hAnsi="Arial" w:cs="Arial"/>
+          <w:b/>
+          <w:i/>
+          <w:sz w:val="24"/>
+          <w:szCs w:val="24"/>
+        </w:rPr>
+        <w:t>Gerentes:</w:t>
+      </w:r>
+      <w:r>
+        <w:rPr>
+          <w:rFonts w:ascii="Arial" w:hAnsi="Arial" w:cs="Arial"/>
+          <w:b/>
+          <w:i/>
+          <w:sz w:val="24"/>
+          <w:szCs w:val="24"/>
+        </w:rPr>
+        <w:tab/>
+      </w:r>
+      <w:r>
+        <w:rPr>
+          <w:rFonts w:ascii="Arial" w:hAnsi="Arial" w:cs="Arial"/>
+          <w:b/>
+          <w:i/>
+          <w:sz w:val="24"/>
+          <w:szCs w:val="24"/>
+        </w:rPr>
+        <w:br/>
+      </w:r>
+      <w:r>
+        <w:rPr>
+          <w:rFonts w:ascii="Arial" w:hAnsi="Arial" w:cs="Arial"/>
+          <w:sz w:val="24"/>
+          <w:szCs w:val="24"/>
+        </w:rPr>
+        <w:t>Controlaram o es</w:t>
+      </w:r>
+      <w:r>
+        <w:rPr>
+          <w:rFonts w:ascii="Arial" w:hAnsi="Arial" w:cs="Arial"/>
+          <w:sz w:val="24"/>
+          <w:szCs w:val="24"/>
+        </w:rPr>
+        <w:t>toque,</w:t>
+      </w:r>
+      <w:r>
+        <w:rPr>
+          <w:rFonts w:ascii="Arial" w:hAnsi="Arial" w:cs="Arial"/>
+          <w:sz w:val="24"/>
+          <w:szCs w:val="24"/>
+        </w:rPr>
+        <w:t xml:space="preserve"> realizaram</w:t>
+      </w:r>
+      <w:r>
+        <w:rPr>
+          <w:rFonts w:ascii="Arial" w:hAnsi="Arial" w:cs="Arial"/>
+          <w:sz w:val="24"/>
+          <w:szCs w:val="24"/>
+        </w:rPr>
+        <w:t xml:space="preserve"> </w:t>
+      </w:r>
+      <w:r>
+        <w:rPr>
+          <w:rFonts w:ascii="Arial" w:hAnsi="Arial" w:cs="Arial"/>
+          <w:sz w:val="24"/>
+          <w:szCs w:val="24"/>
+        </w:rPr>
+        <w:t>p</w:t>
+      </w:r>
+      <w:r>
+        <w:rPr>
+          <w:rFonts w:ascii="Arial" w:hAnsi="Arial" w:cs="Arial"/>
+          <w:sz w:val="24"/>
+          <w:szCs w:val="24"/>
+        </w:rPr>
+        <w:t>esquisas</w:t>
+      </w:r>
+      <w:r>
+        <w:rPr>
+          <w:rFonts w:ascii="Arial" w:hAnsi="Arial" w:cs="Arial"/>
+          <w:sz w:val="24"/>
+          <w:szCs w:val="24"/>
+        </w:rPr>
+        <w:t xml:space="preserve"> no sistema, poderão gerar</w:t>
+      </w:r>
+      <w:r>
+        <w:rPr>
+          <w:rFonts w:ascii="Arial" w:hAnsi="Arial" w:cs="Arial"/>
+          <w:sz w:val="24"/>
+          <w:szCs w:val="24"/>
+        </w:rPr>
+        <w:t xml:space="preserve"> </w:t>
+      </w:r>
+      <w:r>
+        <w:rPr>
+          <w:rFonts w:ascii="Arial" w:hAnsi="Arial" w:cs="Arial"/>
+          <w:sz w:val="24"/>
+          <w:szCs w:val="24"/>
+        </w:rPr>
+        <w:t>e consultar relatórios e g</w:t>
+      </w:r>
+      <w:r>
+        <w:rPr>
+          <w:rFonts w:ascii="Arial" w:hAnsi="Arial" w:cs="Arial"/>
+          <w:sz w:val="24"/>
+          <w:szCs w:val="24"/>
+        </w:rPr>
+        <w:t>era</w:t>
+      </w:r>
+      <w:r>
+        <w:rPr>
+          <w:rFonts w:ascii="Arial" w:hAnsi="Arial" w:cs="Arial"/>
+          <w:sz w:val="24"/>
+          <w:szCs w:val="24"/>
+        </w:rPr>
+        <w:t>r</w:t>
+      </w:r>
+      <w:r>
+        <w:rPr>
+          <w:rFonts w:ascii="Arial" w:hAnsi="Arial" w:cs="Arial"/>
+          <w:sz w:val="24"/>
+          <w:szCs w:val="24"/>
+        </w:rPr>
+        <w:t xml:space="preserve"> </w:t>
+      </w:r>
+      <w:r>
+        <w:rPr>
+          <w:rFonts w:ascii="Arial" w:hAnsi="Arial" w:cs="Arial"/>
+          <w:sz w:val="24"/>
+          <w:szCs w:val="24"/>
+        </w:rPr>
+        <w:t>lista de c</w:t>
+      </w:r>
+      <w:r>
+        <w:rPr>
+          <w:rFonts w:ascii="Arial" w:hAnsi="Arial" w:cs="Arial"/>
+          <w:sz w:val="24"/>
+          <w:szCs w:val="24"/>
+        </w:rPr>
+        <w:t>ompras</w:t>
+      </w:r>
+      <w:r>
+        <w:rPr>
+          <w:rFonts w:ascii="Arial" w:hAnsi="Arial" w:cs="Arial"/>
+          <w:sz w:val="24"/>
+          <w:szCs w:val="24"/>
+        </w:rPr>
+        <w:t>.</w:t>
+      </w:r>
+    </w:p>
+    <w:p>
+      <w:pPr>
+        <w:rPr>
+          <w:rFonts w:ascii="Arial" w:hAnsi="Arial" w:cs="Arial"/>
+          <w:sz w:val="24"/>
+          <w:szCs w:val="24"/>
+        </w:rPr>
+      </w:pPr>
+    </w:p>
+    <w:p>
+      <w:pPr>
+        <w:rPr>
+          <w:rFonts w:ascii="Arial" w:hAnsi="Arial" w:cs="Arial"/>
+          <w:sz w:val="24"/>
+          <w:szCs w:val="24"/>
+        </w:rPr>
+      </w:pPr>
+      <w:r>
+        <w:rPr>
+          <w:rFonts w:ascii="Arial" w:hAnsi="Arial" w:cs="Arial"/>
+          <w:b/>
+          <w:i/>
+          <w:sz w:val="24"/>
+          <w:szCs w:val="24"/>
+        </w:rPr>
+        <w:t>Colaboradores</w:t>
+      </w:r>
+      <w:r>
+        <w:rPr>
+          <w:rFonts w:ascii="Arial" w:hAnsi="Arial" w:cs="Arial"/>
+          <w:b/>
+          <w:i/>
+          <w:sz w:val="24"/>
+          <w:szCs w:val="24"/>
+        </w:rPr>
+        <w:t>:</w:t>
+      </w:r>
+      <w:r>
+        <w:rPr>
+          <w:rFonts w:ascii="Arial" w:hAnsi="Arial" w:cs="Arial"/>
+          <w:b/>
+          <w:i/>
+          <w:sz w:val="24"/>
+          <w:szCs w:val="24"/>
+        </w:rPr>
+        <w:br/>
+      </w:r>
+      <w:r>
+        <w:rPr>
+          <w:rFonts w:ascii="Arial" w:hAnsi="Arial" w:cs="Arial"/>
+          <w:sz w:val="24"/>
+          <w:szCs w:val="24"/>
+        </w:rPr>
+        <w:t>Controlaram o</w:t>
+      </w:r>
+      <w:r>
+        <w:rPr>
+          <w:rFonts w:ascii="Arial" w:hAnsi="Arial" w:cs="Arial"/>
+          <w:sz w:val="24"/>
+          <w:szCs w:val="24"/>
+        </w:rPr>
+        <w:t xml:space="preserve"> </w:t>
+      </w:r>
+      <w:r>
+        <w:rPr>
+          <w:rFonts w:ascii="Arial" w:hAnsi="Arial" w:cs="Arial"/>
+          <w:sz w:val="24"/>
+          <w:szCs w:val="24"/>
+        </w:rPr>
+        <w:t>estoque e poderão gerar l</w:t>
+      </w:r>
+      <w:r>
+        <w:rPr>
+          <w:rFonts w:ascii="Arial" w:hAnsi="Arial" w:cs="Arial"/>
+          <w:sz w:val="24"/>
+          <w:szCs w:val="24"/>
+        </w:rPr>
+        <w:t>ista</w:t>
+      </w:r>
+      <w:r>
+        <w:rPr>
+          <w:rFonts w:ascii="Arial" w:hAnsi="Arial" w:cs="Arial"/>
+          <w:sz w:val="24"/>
+          <w:szCs w:val="24"/>
+        </w:rPr>
+        <w:t xml:space="preserve"> de Compras</w:t>
+      </w:r>
+      <w:r>
+        <w:rPr>
+          <w:rFonts w:ascii="Arial" w:hAnsi="Arial" w:cs="Arial"/>
+          <w:sz w:val="24"/>
+          <w:szCs w:val="24"/>
+        </w:rPr>
+        <w:t>.</w:t>
+      </w:r>
+    </w:p>
+    <w:p>
+      <w:pPr>
+        <w:rPr>
+          <w:rFonts w:ascii="Arial" w:hAnsi="Arial" w:cs="Arial"/>
+          <w:sz w:val="24"/>
+          <w:szCs w:val="24"/>
+        </w:rPr>
+      </w:pPr>
+    </w:p>
+    <w:p>
+      <w:pPr>
+        <w:pStyle w:val="Ttulo3"/>
+      </w:pPr>
+      <w:r>
+        <w:t>2.1.</w:t>
+      </w:r>
+      <w:r>
+        <w:t>4</w:t>
+      </w:r>
+      <w:r>
+        <w:t xml:space="preserve">. </w:t>
+      </w:r>
+      <w:r>
+        <w:t>Convenções de Nomes e Definições</w:t>
+      </w:r>
+    </w:p>
+    <w:p/>
+    <w:tbl>
+      <w:tblPr>
+        <w:tblStyle w:val="Tabelacomgrade"/>
+        <w:tblW w:w="0" w:type="auto"/>
+        <w:tblLook w:val="04A0" w:firstRow="1" w:lastRow="0" w:firstColumn="1" w:lastColumn="0" w:noHBand="0" w:noVBand="1"/>
+      </w:tblPr>
+      <w:tblGrid>
+        <w:gridCol w:w="3020"/>
+        <w:gridCol w:w="1228"/>
+        <w:gridCol w:w="4813"/>
+      </w:tblGrid>
+      <w:tr>
+        <w:tc>
+          <w:tcPr>
+            <w:tcW w:w="3020" w:type="dxa"/>
+          </w:tcPr>
+          <w:p>
+            <w:pPr>
+              <w:rPr>
+                <w:rFonts w:ascii="Arial" w:hAnsi="Arial" w:cs="Arial"/>
+                <w:sz w:val="24"/>
+                <w:szCs w:val="24"/>
+              </w:rPr>
+            </w:pPr>
+            <w:r>
+              <w:rPr>
+                <w:rFonts w:ascii="Arial" w:hAnsi="Arial" w:cs="Arial"/>
+                <w:sz w:val="24"/>
+                <w:szCs w:val="24"/>
+              </w:rPr>
+              <w:t>Tema</w:t>
+            </w:r>
+          </w:p>
+        </w:tc>
+        <w:tc>
+          <w:tcPr>
+            <w:tcW w:w="1228" w:type="dxa"/>
+          </w:tcPr>
+          <w:p>
+            <w:pPr>
+              <w:rPr>
+                <w:rFonts w:ascii="Arial" w:hAnsi="Arial" w:cs="Arial"/>
+                <w:sz w:val="24"/>
+                <w:szCs w:val="24"/>
+              </w:rPr>
+            </w:pPr>
+            <w:r>
+              <w:rPr>
+                <w:rFonts w:ascii="Arial" w:hAnsi="Arial" w:cs="Arial"/>
+                <w:sz w:val="24"/>
+                <w:szCs w:val="24"/>
+              </w:rPr>
+              <w:t>Sigla</w:t>
+            </w:r>
+          </w:p>
+        </w:tc>
+        <w:tc>
+          <w:tcPr>
+            <w:tcW w:w="4813" w:type="dxa"/>
+          </w:tcPr>
+          <w:p>
+            <w:pPr>
+              <w:rPr>
+                <w:rFonts w:ascii="Arial" w:hAnsi="Arial" w:cs="Arial"/>
+                <w:sz w:val="24"/>
+                <w:szCs w:val="24"/>
+              </w:rPr>
+            </w:pPr>
+            <w:r>
+              <w:rPr>
+                <w:rFonts w:ascii="Arial" w:hAnsi="Arial" w:cs="Arial"/>
+                <w:sz w:val="24"/>
+                <w:szCs w:val="24"/>
+              </w:rPr>
+              <w:t>Definição</w:t>
+            </w:r>
+          </w:p>
+        </w:tc>
+      </w:tr>
+      <w:tr>
+        <w:tc>
+          <w:tcPr>
+            <w:tcW w:w="3020" w:type="dxa"/>
+          </w:tcPr>
+          <w:p>
+            <w:pPr>
+              <w:rPr>
+                <w:rFonts w:ascii="Arial" w:hAnsi="Arial" w:cs="Arial"/>
+                <w:sz w:val="24"/>
+                <w:szCs w:val="24"/>
+              </w:rPr>
+            </w:pPr>
+            <w:r>
+              <w:rPr>
+                <w:rFonts w:ascii="Arial" w:hAnsi="Arial" w:cs="Arial"/>
+                <w:sz w:val="24"/>
+                <w:szCs w:val="24"/>
+              </w:rPr>
+              <w:t>Banco de Dados</w:t>
+            </w:r>
+          </w:p>
+        </w:tc>
+        <w:tc>
+          <w:tcPr>
+            <w:tcW w:w="1228" w:type="dxa"/>
+          </w:tcPr>
+          <w:p>
+            <w:pPr>
+              <w:rPr>
+                <w:rFonts w:ascii="Arial" w:hAnsi="Arial" w:cs="Arial"/>
+                <w:sz w:val="24"/>
+                <w:szCs w:val="24"/>
+              </w:rPr>
+            </w:pPr>
+            <w:r>
+              <w:rPr>
+                <w:rFonts w:ascii="Arial" w:hAnsi="Arial" w:cs="Arial"/>
+                <w:sz w:val="24"/>
+                <w:szCs w:val="24"/>
+              </w:rPr>
+              <w:t>BD</w:t>
+            </w:r>
+          </w:p>
+        </w:tc>
+        <w:tc>
+          <w:tcPr>
+            <w:tcW w:w="4813" w:type="dxa"/>
+          </w:tcPr>
+          <w:p>
+            <w:pPr>
+              <w:rPr>
+                <w:rFonts w:ascii="Arial" w:hAnsi="Arial" w:cs="Arial"/>
+                <w:sz w:val="24"/>
+                <w:szCs w:val="24"/>
+              </w:rPr>
+            </w:pPr>
+            <w:r>
+              <w:rPr>
+                <w:rFonts w:ascii="Arial" w:hAnsi="Arial" w:cs="Arial"/>
+                <w:sz w:val="24"/>
+                <w:szCs w:val="24"/>
+              </w:rPr>
+              <w:t>Local onde serão armazenados os dados e informações do sistema.</w:t>
+            </w:r>
+          </w:p>
+        </w:tc>
+      </w:tr>
+      <w:tr>
+        <w:tc>
+          <w:tcPr>
+            <w:tcW w:w="3020" w:type="dxa"/>
+          </w:tcPr>
+          <w:p>
+            <w:pPr>
+              <w:rPr>
+                <w:rFonts w:ascii="Arial" w:hAnsi="Arial" w:cs="Arial"/>
+                <w:sz w:val="24"/>
+                <w:szCs w:val="24"/>
+              </w:rPr>
+            </w:pPr>
+          </w:p>
+        </w:tc>
+        <w:tc>
+          <w:tcPr>
+            <w:tcW w:w="1228" w:type="dxa"/>
+          </w:tcPr>
+          <w:p>
+            <w:pPr>
+              <w:rPr>
+                <w:rFonts w:ascii="Arial" w:hAnsi="Arial" w:cs="Arial"/>
+                <w:sz w:val="24"/>
+                <w:szCs w:val="24"/>
+              </w:rPr>
+            </w:pPr>
+          </w:p>
+        </w:tc>
+        <w:tc>
+          <w:tcPr>
+            <w:tcW w:w="4813" w:type="dxa"/>
+          </w:tcPr>
+          <w:p>
+            <w:pPr>
+              <w:rPr>
+                <w:rFonts w:ascii="Arial" w:hAnsi="Arial" w:cs="Arial"/>
+                <w:sz w:val="24"/>
+                <w:szCs w:val="24"/>
+              </w:rPr>
+            </w:pPr>
+          </w:p>
+        </w:tc>
+      </w:tr>
+      <w:tr>
+        <w:tc>
+          <w:tcPr>
+            <w:tcW w:w="3020" w:type="dxa"/>
+          </w:tcPr>
+          <w:p>
+            <w:pPr>
+              <w:rPr>
+                <w:rFonts w:ascii="Arial" w:hAnsi="Arial" w:cs="Arial"/>
+                <w:sz w:val="24"/>
+                <w:szCs w:val="24"/>
+              </w:rPr>
+            </w:pPr>
+          </w:p>
+        </w:tc>
+        <w:tc>
+          <w:tcPr>
+            <w:tcW w:w="1228" w:type="dxa"/>
+          </w:tcPr>
+          <w:p>
+            <w:pPr>
+              <w:rPr>
+                <w:rFonts w:ascii="Arial" w:hAnsi="Arial" w:cs="Arial"/>
+                <w:sz w:val="24"/>
+                <w:szCs w:val="24"/>
+              </w:rPr>
+            </w:pPr>
+          </w:p>
+        </w:tc>
+        <w:tc>
+          <w:tcPr>
+            <w:tcW w:w="4813" w:type="dxa"/>
+          </w:tcPr>
+          <w:p>
+            <w:pPr>
+              <w:rPr>
+                <w:rFonts w:ascii="Arial" w:hAnsi="Arial" w:cs="Arial"/>
+                <w:sz w:val="24"/>
+                <w:szCs w:val="24"/>
+              </w:rPr>
+            </w:pPr>
+          </w:p>
+        </w:tc>
+      </w:tr>
+    </w:tbl>
+    <w:p>
+      <w:pPr>
+        <w:rPr>
+          <w:rFonts w:ascii="Arial" w:hAnsi="Arial" w:cs="Arial"/>
+          <w:sz w:val="24"/>
+          <w:szCs w:val="24"/>
+        </w:rPr>
+      </w:pPr>
+    </w:p>
+    <w:p>
+      <w:pPr>
+        <w:rPr>
+          <w:rFonts w:ascii="Arial" w:hAnsi="Arial" w:cs="Arial"/>
+          <w:sz w:val="24"/>
+          <w:szCs w:val="24"/>
+        </w:rPr>
+      </w:pPr>
+      <w:r>
+        <w:rPr>
+          <w:rFonts w:ascii="Arial" w:hAnsi="Arial" w:cs="Arial"/>
+          <w:sz w:val="24"/>
+          <w:szCs w:val="24"/>
+        </w:rPr>
+        <w:br w:type="page"/>
+      </w:r>
+    </w:p>
+    <w:p>
+      <w:pPr>
+        <w:pStyle w:val="Ttulo2"/>
+      </w:pPr>
+      <w:r>
+        <w:lastRenderedPageBreak/>
+        <w:t>2.2</w:t>
+      </w:r>
+      <w:r>
+        <w:t>.</w:t>
+      </w:r>
+      <w:r>
+        <w:t xml:space="preserve"> Restrições do Produto</w:t>
+      </w:r>
+    </w:p>
+    <w:p>
+      <w:pPr>
+        <w:rPr>
+          <w:rFonts w:ascii="Arial" w:hAnsi="Arial" w:cs="Arial"/>
+          <w:sz w:val="24"/>
+          <w:szCs w:val="24"/>
+        </w:rPr>
+      </w:pPr>
+    </w:p>
+    <w:tbl>
+      <w:tblPr>
+        <w:tblStyle w:val="Tabelacomgrade"/>
+        <w:tblW w:w="0" w:type="auto"/>
+        <w:tblLook w:val="04A0" w:firstRow="1" w:lastRow="0" w:firstColumn="1" w:lastColumn="0" w:noHBand="0" w:noVBand="1"/>
+      </w:tblPr>
+      <w:tblGrid>
+        <w:gridCol w:w="4530"/>
+        <w:gridCol w:w="4531"/>
+      </w:tblGrid>
+      <w:tr>
+        <w:tc>
+          <w:tcPr>
+            <w:tcW w:w="4530" w:type="dxa"/>
+            <w:vAlign w:val="center"/>
+          </w:tcPr>
+          <w:p>
+            <w:pPr>
+              <w:jc w:val="center"/>
+              <w:rPr>
+                <w:rFonts w:ascii="Arial" w:hAnsi="Arial" w:cs="Arial"/>
+                <w:sz w:val="24"/>
+                <w:szCs w:val="24"/>
+              </w:rPr>
+            </w:pPr>
+            <w:r>
+              <w:rPr>
+                <w:rFonts w:ascii="Arial" w:hAnsi="Arial" w:cs="Arial"/>
+                <w:sz w:val="24"/>
+                <w:szCs w:val="24"/>
+              </w:rPr>
+              <w:t>Restrição</w:t>
+            </w:r>
+          </w:p>
+        </w:tc>
+        <w:tc>
+          <w:tcPr>
+            <w:tcW w:w="4531" w:type="dxa"/>
+            <w:vAlign w:val="center"/>
+          </w:tcPr>
+          <w:p>
+            <w:pPr>
+              <w:jc w:val="center"/>
+              <w:rPr>
+                <w:rFonts w:ascii="Arial" w:hAnsi="Arial" w:cs="Arial"/>
+                <w:sz w:val="24"/>
+                <w:szCs w:val="24"/>
+              </w:rPr>
+            </w:pPr>
+            <w:r>
+              <w:rPr>
+                <w:rFonts w:ascii="Arial" w:hAnsi="Arial" w:cs="Arial"/>
+                <w:sz w:val="24"/>
+                <w:szCs w:val="24"/>
+              </w:rPr>
+              <w:t>Pontos a Serem Considerados</w:t>
+            </w:r>
+          </w:p>
+        </w:tc>
+      </w:tr>
+      <w:tr>
+        <w:tc>
+          <w:tcPr>
+            <w:tcW w:w="4530" w:type="dxa"/>
+          </w:tcPr>
+          <w:p>
+            <w:pPr>
+              <w:rPr>
+                <w:rFonts w:ascii="Arial" w:hAnsi="Arial" w:cs="Arial"/>
+                <w:sz w:val="24"/>
+                <w:szCs w:val="24"/>
+              </w:rPr>
+            </w:pPr>
+            <w:r>
+              <w:rPr>
+                <w:rFonts w:ascii="Arial" w:hAnsi="Arial" w:cs="Arial"/>
+                <w:sz w:val="24"/>
+                <w:szCs w:val="24"/>
+              </w:rPr>
+              <w:t>Econômica</w:t>
+            </w:r>
+          </w:p>
+        </w:tc>
+        <w:tc>
+          <w:tcPr>
+            <w:tcW w:w="4531" w:type="dxa"/>
+          </w:tcPr>
+          <w:p>
+            <w:pPr>
+              <w:rPr>
+                <w:rFonts w:ascii="Arial" w:hAnsi="Arial" w:cs="Arial"/>
+                <w:sz w:val="24"/>
+                <w:szCs w:val="24"/>
+              </w:rPr>
+            </w:pPr>
+            <w:r>
+              <w:rPr>
+                <w:rFonts w:ascii="Arial" w:hAnsi="Arial" w:cs="Arial"/>
+                <w:sz w:val="24"/>
+                <w:szCs w:val="24"/>
+              </w:rPr>
+              <w:t>Orçamento limitado a R$ 10.000,00</w:t>
+            </w:r>
+          </w:p>
+          <w:p>
+            <w:pPr>
+              <w:rPr>
+                <w:rFonts w:ascii="Arial" w:hAnsi="Arial" w:cs="Arial"/>
+                <w:sz w:val="24"/>
+                <w:szCs w:val="24"/>
+              </w:rPr>
+            </w:pPr>
+          </w:p>
+        </w:tc>
+      </w:tr>
+      <w:tr>
+        <w:trPr>
+          <w:trHeight w:val="883"/>
+        </w:trPr>
+        <w:tc>
+          <w:tcPr>
+            <w:tcW w:w="4530" w:type="dxa"/>
+          </w:tcPr>
+          <w:p>
+            <w:pPr>
+              <w:rPr>
+                <w:rFonts w:ascii="Arial" w:hAnsi="Arial" w:cs="Arial"/>
+                <w:sz w:val="24"/>
+                <w:szCs w:val="24"/>
+              </w:rPr>
+            </w:pPr>
+            <w:r>
+              <w:rPr>
+                <w:rFonts w:ascii="Arial" w:hAnsi="Arial" w:cs="Arial"/>
+                <w:sz w:val="24"/>
+                <w:szCs w:val="24"/>
+              </w:rPr>
+              <w:t>Técnica</w:t>
+            </w:r>
+          </w:p>
+        </w:tc>
+        <w:tc>
+          <w:tcPr>
+            <w:tcW w:w="4531" w:type="dxa"/>
+          </w:tcPr>
+          <w:p>
+            <w:pPr>
+              <w:pStyle w:val="PargrafodaLista"/>
+              <w:numPr>
+                <w:ilvl w:val="0"/>
+                <w:numId w:val="9"/>
+              </w:numPr>
+              <w:rPr>
+                <w:rFonts w:ascii="Arial" w:hAnsi="Arial" w:cs="Arial"/>
+                <w:sz w:val="24"/>
+                <w:szCs w:val="24"/>
+              </w:rPr>
+            </w:pPr>
+            <w:r>
+              <w:rPr>
+                <w:rFonts w:ascii="Arial" w:hAnsi="Arial" w:cs="Arial"/>
+                <w:sz w:val="24"/>
+                <w:szCs w:val="24"/>
+              </w:rPr>
+              <w:t>Linguagem de Programação: Java JSE</w:t>
+            </w:r>
+          </w:p>
+          <w:p>
+            <w:pPr>
+              <w:pStyle w:val="PargrafodaLista"/>
+              <w:numPr>
+                <w:ilvl w:val="0"/>
+                <w:numId w:val="9"/>
+              </w:numPr>
+              <w:rPr>
+                <w:rFonts w:ascii="Arial" w:hAnsi="Arial" w:cs="Arial"/>
+                <w:sz w:val="24"/>
+                <w:szCs w:val="24"/>
+              </w:rPr>
+            </w:pPr>
+            <w:r>
+              <w:rPr>
+                <w:rFonts w:ascii="Arial" w:hAnsi="Arial" w:cs="Arial"/>
+                <w:sz w:val="24"/>
+                <w:szCs w:val="24"/>
+              </w:rPr>
+              <w:t>Banco de Dados: SQL Server Express</w:t>
+            </w:r>
+          </w:p>
+          <w:p>
+            <w:pPr>
+              <w:pStyle w:val="PargrafodaLista"/>
+              <w:numPr>
+                <w:ilvl w:val="0"/>
+                <w:numId w:val="9"/>
+              </w:numPr>
+              <w:rPr>
+                <w:rFonts w:ascii="Arial" w:hAnsi="Arial" w:cs="Arial"/>
+                <w:sz w:val="24"/>
+                <w:szCs w:val="24"/>
+              </w:rPr>
+            </w:pPr>
+            <w:r>
+              <w:rPr>
+                <w:rFonts w:ascii="Arial" w:hAnsi="Arial" w:cs="Arial"/>
+                <w:sz w:val="24"/>
+                <w:szCs w:val="24"/>
+              </w:rPr>
+              <w:t>Utilizar Metodologia O.O.</w:t>
+            </w:r>
+          </w:p>
+          <w:p>
+            <w:pPr>
+              <w:rPr>
+                <w:rFonts w:ascii="Arial" w:hAnsi="Arial" w:cs="Arial"/>
+                <w:sz w:val="24"/>
+                <w:szCs w:val="24"/>
+              </w:rPr>
+            </w:pPr>
+          </w:p>
+        </w:tc>
+      </w:tr>
+      <w:tr>
+        <w:tc>
+          <w:tcPr>
+            <w:tcW w:w="4530" w:type="dxa"/>
+          </w:tcPr>
+          <w:p>
+            <w:pPr>
+              <w:rPr>
+                <w:rFonts w:ascii="Arial" w:hAnsi="Arial" w:cs="Arial"/>
+                <w:sz w:val="24"/>
+                <w:szCs w:val="24"/>
+              </w:rPr>
+            </w:pPr>
+            <w:r>
+              <w:rPr>
+                <w:rFonts w:ascii="Arial" w:hAnsi="Arial" w:cs="Arial"/>
+                <w:sz w:val="24"/>
+                <w:szCs w:val="24"/>
+              </w:rPr>
+              <w:t>Sistêmica</w:t>
+            </w:r>
+          </w:p>
+        </w:tc>
+        <w:tc>
+          <w:tcPr>
+            <w:tcW w:w="4531" w:type="dxa"/>
+          </w:tcPr>
+          <w:p>
+            <w:pPr>
+              <w:rPr>
+                <w:rFonts w:ascii="Arial" w:hAnsi="Arial" w:cs="Arial"/>
+                <w:sz w:val="24"/>
+                <w:szCs w:val="24"/>
+              </w:rPr>
+            </w:pPr>
+            <w:r>
+              <w:rPr>
+                <w:rFonts w:ascii="Arial" w:hAnsi="Arial" w:cs="Arial"/>
+                <w:sz w:val="24"/>
+                <w:szCs w:val="24"/>
+              </w:rPr>
+              <w:t>O sistema deverá rodar em plataforma Windows</w:t>
+            </w:r>
+          </w:p>
+        </w:tc>
+      </w:tr>
+      <w:tr>
+        <w:tc>
+          <w:tcPr>
+            <w:tcW w:w="4530" w:type="dxa"/>
+          </w:tcPr>
+          <w:p>
+            <w:pPr>
+              <w:rPr>
+                <w:rFonts w:ascii="Arial" w:hAnsi="Arial" w:cs="Arial"/>
+                <w:sz w:val="24"/>
+                <w:szCs w:val="24"/>
+              </w:rPr>
+            </w:pPr>
+            <w:r>
+              <w:rPr>
+                <w:rFonts w:ascii="Arial" w:hAnsi="Arial" w:cs="Arial"/>
+                <w:sz w:val="24"/>
+                <w:szCs w:val="24"/>
+              </w:rPr>
+              <w:t>Ambiental</w:t>
+            </w:r>
+          </w:p>
+        </w:tc>
+        <w:tc>
+          <w:tcPr>
+            <w:tcW w:w="4531" w:type="dxa"/>
+          </w:tcPr>
+          <w:p>
+            <w:pPr>
+              <w:rPr>
+                <w:rFonts w:ascii="Arial" w:hAnsi="Arial" w:cs="Arial"/>
+                <w:sz w:val="24"/>
+                <w:szCs w:val="24"/>
+              </w:rPr>
+            </w:pPr>
+            <w:r>
+              <w:rPr>
+                <w:rFonts w:ascii="Arial" w:hAnsi="Arial" w:cs="Arial"/>
+                <w:sz w:val="24"/>
+                <w:szCs w:val="24"/>
+              </w:rPr>
+              <w:t>O servidor ficará armazenado na sala do cliente</w:t>
+            </w:r>
+          </w:p>
+        </w:tc>
+      </w:tr>
+      <w:tr>
+        <w:tc>
+          <w:tcPr>
+            <w:tcW w:w="4530" w:type="dxa"/>
+          </w:tcPr>
+          <w:p>
+            <w:pPr>
+              <w:rPr>
+                <w:rFonts w:ascii="Arial" w:hAnsi="Arial" w:cs="Arial"/>
+                <w:sz w:val="24"/>
+                <w:szCs w:val="24"/>
+              </w:rPr>
+            </w:pPr>
+            <w:r>
+              <w:rPr>
+                <w:rFonts w:ascii="Arial" w:hAnsi="Arial" w:cs="Arial"/>
+                <w:sz w:val="24"/>
+                <w:szCs w:val="24"/>
+              </w:rPr>
+              <w:t>Cronograma e Recursos</w:t>
+            </w:r>
+          </w:p>
+        </w:tc>
+        <w:tc>
+          <w:tcPr>
+            <w:tcW w:w="4531" w:type="dxa"/>
+          </w:tcPr>
+          <w:p>
+            <w:pPr>
+              <w:rPr>
+                <w:rFonts w:ascii="Arial" w:hAnsi="Arial" w:cs="Arial"/>
+                <w:sz w:val="24"/>
+                <w:szCs w:val="24"/>
+              </w:rPr>
+            </w:pPr>
+            <w:r>
+              <w:rPr>
+                <w:rFonts w:ascii="Arial" w:hAnsi="Arial" w:cs="Arial"/>
+                <w:sz w:val="24"/>
+                <w:szCs w:val="24"/>
+              </w:rPr>
+              <w:t>Data de entrega: 27/06/2018</w:t>
+            </w:r>
+          </w:p>
+        </w:tc>
+      </w:tr>
+      <w:tr>
+        <w:tc>
+          <w:tcPr>
+            <w:tcW w:w="4530" w:type="dxa"/>
+          </w:tcPr>
+          <w:p>
+            <w:pPr>
+              <w:rPr>
+                <w:rFonts w:ascii="Arial" w:hAnsi="Arial" w:cs="Arial"/>
+                <w:sz w:val="24"/>
+                <w:szCs w:val="24"/>
+              </w:rPr>
+            </w:pPr>
+          </w:p>
+        </w:tc>
+        <w:tc>
+          <w:tcPr>
+            <w:tcW w:w="4531" w:type="dxa"/>
+          </w:tcPr>
+          <w:p>
+            <w:pPr>
+              <w:rPr>
+                <w:rFonts w:ascii="Arial" w:hAnsi="Arial" w:cs="Arial"/>
+                <w:sz w:val="24"/>
+                <w:szCs w:val="24"/>
+              </w:rPr>
+            </w:pPr>
+          </w:p>
+        </w:tc>
+      </w:tr>
+    </w:tbl>
+    <w:p>
+      <w:pPr>
+        <w:rPr>
+          <w:rFonts w:ascii="Arial" w:hAnsi="Arial" w:cs="Arial"/>
+          <w:sz w:val="24"/>
+          <w:szCs w:val="24"/>
+        </w:rPr>
+      </w:pPr>
+    </w:p>
+    <w:p>
+      <w:pPr>
+        <w:pStyle w:val="Ttulo2"/>
+      </w:pPr>
+      <w:r>
+        <w:t>2.3</w:t>
+      </w:r>
+      <w:r>
+        <w:t xml:space="preserve">. </w:t>
+      </w:r>
+      <w:r>
+        <w:t>Escopo do Projeto</w:t>
+      </w:r>
+    </w:p>
+    <w:p>
+      <w:pPr>
+        <w:rPr>
+          <w:rFonts w:ascii="Arial" w:hAnsi="Arial" w:cs="Arial"/>
+          <w:sz w:val="24"/>
+          <w:szCs w:val="24"/>
+        </w:rPr>
+      </w:pPr>
+    </w:p>
+    <w:p>
+      <w:pPr>
+        <w:rPr>
+          <w:rFonts w:ascii="Arial" w:hAnsi="Arial" w:cs="Arial"/>
+          <w:sz w:val="24"/>
+          <w:szCs w:val="24"/>
+        </w:rPr>
+      </w:pPr>
+    </w:p>
+    <w:p>
+      <w:pPr>
+        <w:pStyle w:val="Ttulo2"/>
+      </w:pPr>
+      <w:r>
+        <w:t>2.</w:t>
+      </w:r>
+      <w:r>
+        <w:t>4</w:t>
+      </w:r>
+      <w:r>
+        <w:t xml:space="preserve">. </w:t>
+      </w:r>
+      <w:r>
+        <w:t>Requisitos Funcionais</w:t>
+      </w:r>
+    </w:p>
+    <w:p>
+      <w:pPr>
+        <w:rPr>
+          <w:rFonts w:ascii="Arial" w:hAnsi="Arial" w:cs="Arial"/>
+          <w:sz w:val="24"/>
+          <w:szCs w:val="24"/>
+        </w:rPr>
+      </w:pPr>
+    </w:p>
+    <w:tbl>
+      <w:tblPr>
+        <w:tblStyle w:val="Tabelacomgrade"/>
+        <w:tblW w:w="0" w:type="auto"/>
+        <w:tblLook w:val="04A0" w:firstRow="1" w:lastRow="0" w:firstColumn="1" w:lastColumn="0" w:noHBand="0" w:noVBand="1"/>
+      </w:tblPr>
+      <w:tblGrid>
+        <w:gridCol w:w="1980"/>
+        <w:gridCol w:w="4060"/>
+        <w:gridCol w:w="3021"/>
+      </w:tblGrid>
+      <w:tr>
+        <w:tc>
+          <w:tcPr>
+            <w:tcW w:w="1980" w:type="dxa"/>
+            <w:vAlign w:val="center"/>
+          </w:tcPr>
+          <w:p>
+            <w:pPr>
+              <w:jc w:val="center"/>
+              <w:rPr>
+                <w:rFonts w:ascii="Arial" w:hAnsi="Arial" w:cs="Arial"/>
+                <w:sz w:val="24"/>
+                <w:szCs w:val="24"/>
+              </w:rPr>
+            </w:pPr>
+            <w:r>
+              <w:rPr>
+                <w:rFonts w:ascii="Arial" w:hAnsi="Arial" w:cs="Arial"/>
+                <w:sz w:val="24"/>
+                <w:szCs w:val="24"/>
+              </w:rPr>
+              <w:t>ID do Requisito</w:t>
+            </w:r>
+          </w:p>
+        </w:tc>
+        <w:tc>
+          <w:tcPr>
+            <w:tcW w:w="4060" w:type="dxa"/>
+            <w:vAlign w:val="center"/>
+          </w:tcPr>
+          <w:p>
+            <w:pPr>
+              <w:jc w:val="center"/>
+              <w:rPr>
+                <w:rFonts w:ascii="Arial" w:hAnsi="Arial" w:cs="Arial"/>
+                <w:sz w:val="24"/>
+                <w:szCs w:val="24"/>
+              </w:rPr>
+            </w:pPr>
+            <w:r>
+              <w:rPr>
+                <w:rFonts w:ascii="Arial" w:hAnsi="Arial" w:cs="Arial"/>
+                <w:sz w:val="24"/>
+                <w:szCs w:val="24"/>
+              </w:rPr>
+              <w:t>Descrição</w:t>
+            </w:r>
+          </w:p>
+        </w:tc>
+        <w:tc>
+          <w:tcPr>
+            <w:tcW w:w="3021" w:type="dxa"/>
+            <w:vAlign w:val="center"/>
+          </w:tcPr>
+          <w:p>
+            <w:pPr>
+              <w:jc w:val="center"/>
+              <w:rPr>
+                <w:rFonts w:ascii="Arial" w:hAnsi="Arial" w:cs="Arial"/>
+                <w:sz w:val="24"/>
+                <w:szCs w:val="24"/>
+              </w:rPr>
+            </w:pPr>
+            <w:r>
+              <w:rPr>
+                <w:rFonts w:ascii="Arial" w:hAnsi="Arial" w:cs="Arial"/>
+                <w:sz w:val="24"/>
+                <w:szCs w:val="24"/>
+              </w:rPr>
+              <w:t>Caso de Uso Relacionado</w:t>
+            </w:r>
+          </w:p>
+        </w:tc>
+      </w:tr>
+      <w:tr>
+        <w:tc>
+          <w:tcPr>
+            <w:tcW w:w="1980" w:type="dxa"/>
+          </w:tcPr>
+          <w:p>
+            <w:pPr>
+              <w:rPr>
+                <w:rFonts w:ascii="Arial" w:hAnsi="Arial" w:cs="Arial"/>
+                <w:sz w:val="24"/>
+                <w:szCs w:val="24"/>
+              </w:rPr>
+            </w:pPr>
+            <w:r>
+              <w:rPr>
+                <w:rFonts w:ascii="Arial" w:hAnsi="Arial" w:cs="Arial"/>
+                <w:sz w:val="24"/>
+                <w:szCs w:val="24"/>
+              </w:rPr>
+              <w:t>RF001</w:t>
+            </w:r>
+          </w:p>
+        </w:tc>
+        <w:tc>
+          <w:tcPr>
+            <w:tcW w:w="4060" w:type="dxa"/>
+          </w:tcPr>
+          <w:p>
+            <w:pPr>
+              <w:rPr>
+                <w:rFonts w:ascii="Arial" w:hAnsi="Arial" w:cs="Arial"/>
+                <w:sz w:val="24"/>
+                <w:szCs w:val="24"/>
+              </w:rPr>
+            </w:pPr>
+            <w:r>
+              <w:rPr>
+                <w:rFonts w:ascii="Arial" w:hAnsi="Arial" w:cs="Arial"/>
+                <w:sz w:val="24"/>
+                <w:szCs w:val="24"/>
+              </w:rPr>
+              <w:t xml:space="preserve">O </w:t>
+            </w:r>
+            <w:r>
+              <w:rPr>
+                <w:rFonts w:ascii="Arial" w:hAnsi="Arial" w:cs="Arial"/>
+                <w:sz w:val="24"/>
+                <w:szCs w:val="24"/>
+              </w:rPr>
+              <w:t>usuário</w:t>
+            </w:r>
+            <w:r>
+              <w:rPr>
+                <w:rFonts w:ascii="Arial" w:hAnsi="Arial" w:cs="Arial"/>
+                <w:sz w:val="24"/>
+                <w:szCs w:val="24"/>
+              </w:rPr>
+              <w:t xml:space="preserve"> deverá ser capaz de registrar novos produtos</w:t>
+            </w:r>
+          </w:p>
+        </w:tc>
+        <w:tc>
+          <w:tcPr>
+            <w:tcW w:w="3021" w:type="dxa"/>
+          </w:tcPr>
+          <w:p>
+            <w:pPr>
+              <w:rPr>
+                <w:rFonts w:ascii="Arial" w:hAnsi="Arial" w:cs="Arial"/>
+                <w:sz w:val="24"/>
+                <w:szCs w:val="24"/>
+              </w:rPr>
+            </w:pPr>
+          </w:p>
+        </w:tc>
+      </w:tr>
+      <w:tr>
+        <w:tc>
+          <w:tcPr>
+            <w:tcW w:w="1980" w:type="dxa"/>
+          </w:tcPr>
+          <w:p>
+            <w:pPr>
+              <w:rPr>
+                <w:rFonts w:ascii="Arial" w:hAnsi="Arial" w:cs="Arial"/>
+                <w:sz w:val="24"/>
+                <w:szCs w:val="24"/>
+              </w:rPr>
+            </w:pPr>
+            <w:r>
+              <w:rPr>
+                <w:rFonts w:ascii="Arial" w:hAnsi="Arial" w:cs="Arial"/>
+                <w:sz w:val="24"/>
+                <w:szCs w:val="24"/>
+              </w:rPr>
+              <w:t>RF002</w:t>
+            </w:r>
+          </w:p>
+        </w:tc>
+        <w:tc>
+          <w:tcPr>
+            <w:tcW w:w="4060" w:type="dxa"/>
+          </w:tcPr>
+          <w:p>
+            <w:pPr>
+              <w:rPr>
+                <w:rFonts w:ascii="Arial" w:hAnsi="Arial" w:cs="Arial"/>
+                <w:sz w:val="24"/>
+                <w:szCs w:val="24"/>
+              </w:rPr>
+            </w:pPr>
+            <w:r>
+              <w:rPr>
+                <w:rFonts w:ascii="Arial" w:hAnsi="Arial" w:cs="Arial"/>
+                <w:sz w:val="24"/>
+                <w:szCs w:val="24"/>
+              </w:rPr>
+              <w:t>O sistema deverá gerar relat</w:t>
+            </w:r>
+            <w:r>
+              <w:rPr>
+                <w:rFonts w:ascii="Arial" w:hAnsi="Arial" w:cs="Arial"/>
+                <w:sz w:val="24"/>
+                <w:szCs w:val="24"/>
+              </w:rPr>
+              <w:t>órios periódicos ou quando necessário pelos usuários</w:t>
+            </w:r>
+          </w:p>
+        </w:tc>
+        <w:tc>
+          <w:tcPr>
+            <w:tcW w:w="3021" w:type="dxa"/>
+          </w:tcPr>
+          <w:p>
+            <w:pPr>
+              <w:rPr>
+                <w:rFonts w:ascii="Arial" w:hAnsi="Arial" w:cs="Arial"/>
+                <w:sz w:val="24"/>
+                <w:szCs w:val="24"/>
+              </w:rPr>
+            </w:pPr>
+          </w:p>
+        </w:tc>
+      </w:tr>
+      <w:tr>
+        <w:tc>
+          <w:tcPr>
+            <w:tcW w:w="1980" w:type="dxa"/>
+          </w:tcPr>
+          <w:p>
+            <w:pPr>
+              <w:rPr>
+                <w:rFonts w:ascii="Arial" w:hAnsi="Arial" w:cs="Arial"/>
+                <w:sz w:val="24"/>
+                <w:szCs w:val="24"/>
+              </w:rPr>
+            </w:pPr>
+            <w:r>
+              <w:rPr>
+                <w:rFonts w:ascii="Arial" w:hAnsi="Arial" w:cs="Arial"/>
+                <w:sz w:val="24"/>
+                <w:szCs w:val="24"/>
+              </w:rPr>
+              <w:t>RF003</w:t>
+            </w:r>
+          </w:p>
+        </w:tc>
+        <w:tc>
+          <w:tcPr>
+            <w:tcW w:w="4060" w:type="dxa"/>
+          </w:tcPr>
+          <w:p>
+            <w:pPr>
+              <w:rPr>
+                <w:rFonts w:ascii="Arial" w:hAnsi="Arial" w:cs="Arial"/>
+                <w:sz w:val="24"/>
+                <w:szCs w:val="24"/>
+              </w:rPr>
+            </w:pPr>
+            <w:r>
+              <w:rPr>
+                <w:rFonts w:ascii="Arial" w:hAnsi="Arial" w:cs="Arial"/>
+                <w:sz w:val="24"/>
+                <w:szCs w:val="24"/>
+              </w:rPr>
+              <w:t>O sistema deverá ser capaz de controlar o estoque em relação a entrada e saída de produtos</w:t>
+            </w:r>
+          </w:p>
+        </w:tc>
+        <w:tc>
+          <w:tcPr>
+            <w:tcW w:w="3021" w:type="dxa"/>
+          </w:tcPr>
+          <w:p>
+            <w:pPr>
+              <w:rPr>
+                <w:rFonts w:ascii="Arial" w:hAnsi="Arial" w:cs="Arial"/>
+                <w:sz w:val="24"/>
+                <w:szCs w:val="24"/>
+              </w:rPr>
+            </w:pPr>
+          </w:p>
+        </w:tc>
+      </w:tr>
+      <w:tr>
+        <w:tc>
+          <w:tcPr>
+            <w:tcW w:w="1980" w:type="dxa"/>
+          </w:tcPr>
+          <w:p>
+            <w:pPr>
+              <w:rPr>
+                <w:rFonts w:ascii="Arial" w:hAnsi="Arial" w:cs="Arial"/>
+                <w:sz w:val="24"/>
+                <w:szCs w:val="24"/>
+              </w:rPr>
+            </w:pPr>
+            <w:r>
+              <w:rPr>
+                <w:rFonts w:ascii="Arial" w:hAnsi="Arial" w:cs="Arial"/>
+                <w:sz w:val="24"/>
+                <w:szCs w:val="24"/>
+              </w:rPr>
+              <w:t>RF004</w:t>
+            </w:r>
+          </w:p>
+        </w:tc>
+        <w:tc>
+          <w:tcPr>
+            <w:tcW w:w="4060" w:type="dxa"/>
+          </w:tcPr>
+          <w:p>
+            <w:pPr>
+              <w:rPr>
+                <w:rFonts w:ascii="Arial" w:hAnsi="Arial" w:cs="Arial"/>
+                <w:sz w:val="24"/>
+                <w:szCs w:val="24"/>
+              </w:rPr>
+            </w:pPr>
+            <w:r>
+              <w:rPr>
+                <w:rFonts w:ascii="Arial" w:hAnsi="Arial" w:cs="Arial"/>
+                <w:sz w:val="24"/>
+                <w:szCs w:val="24"/>
+              </w:rPr>
+              <w:t xml:space="preserve">O </w:t>
+            </w:r>
+            <w:r>
+              <w:rPr>
+                <w:rFonts w:ascii="Arial" w:hAnsi="Arial" w:cs="Arial"/>
+                <w:sz w:val="24"/>
+                <w:szCs w:val="24"/>
+              </w:rPr>
+              <w:t>usuário</w:t>
+            </w:r>
+            <w:r>
+              <w:rPr>
+                <w:rFonts w:ascii="Arial" w:hAnsi="Arial" w:cs="Arial"/>
+                <w:sz w:val="24"/>
+                <w:szCs w:val="24"/>
+              </w:rPr>
+              <w:t xml:space="preserve"> deverá ser capaz de excluir produtos registrados anteriormente</w:t>
+            </w:r>
+          </w:p>
+        </w:tc>
+        <w:tc>
+          <w:tcPr>
+            <w:tcW w:w="3021" w:type="dxa"/>
+          </w:tcPr>
+          <w:p>
+            <w:pPr>
+              <w:rPr>
+                <w:rFonts w:ascii="Arial" w:hAnsi="Arial" w:cs="Arial"/>
+                <w:sz w:val="24"/>
+                <w:szCs w:val="24"/>
+              </w:rPr>
+            </w:pPr>
+          </w:p>
+        </w:tc>
+      </w:tr>
+      <w:tr>
+        <w:tc>
+          <w:tcPr>
+            <w:tcW w:w="1980" w:type="dxa"/>
+          </w:tcPr>
+          <w:p>
+            <w:pPr>
+              <w:rPr>
+                <w:rFonts w:ascii="Arial" w:hAnsi="Arial" w:cs="Arial"/>
+                <w:sz w:val="24"/>
+                <w:szCs w:val="24"/>
+              </w:rPr>
+            </w:pPr>
+            <w:r>
+              <w:rPr>
+                <w:rFonts w:ascii="Arial" w:hAnsi="Arial" w:cs="Arial"/>
+                <w:sz w:val="24"/>
+                <w:szCs w:val="24"/>
+              </w:rPr>
+              <w:t>RF005</w:t>
+            </w:r>
+          </w:p>
+        </w:tc>
+        <w:tc>
+          <w:tcPr>
+            <w:tcW w:w="4060" w:type="dxa"/>
+          </w:tcPr>
+          <w:p>
+            <w:pPr>
+              <w:rPr>
+                <w:rFonts w:ascii="Arial" w:hAnsi="Arial" w:cs="Arial"/>
+                <w:sz w:val="24"/>
+                <w:szCs w:val="24"/>
+              </w:rPr>
+            </w:pPr>
+            <w:r>
+              <w:rPr>
+                <w:rFonts w:ascii="Arial" w:hAnsi="Arial" w:cs="Arial"/>
+                <w:sz w:val="24"/>
+                <w:szCs w:val="24"/>
+              </w:rPr>
+              <w:t>O sistema deverá permitir ao usuário alterar produtos quando necessário</w:t>
+            </w:r>
+          </w:p>
+        </w:tc>
+        <w:tc>
+          <w:tcPr>
+            <w:tcW w:w="3021" w:type="dxa"/>
+          </w:tcPr>
+          <w:p>
+            <w:pPr>
+              <w:rPr>
+                <w:rFonts w:ascii="Arial" w:hAnsi="Arial" w:cs="Arial"/>
+                <w:sz w:val="24"/>
+                <w:szCs w:val="24"/>
+              </w:rPr>
+            </w:pPr>
+          </w:p>
+        </w:tc>
+      </w:tr>
+      <w:tr>
+        <w:tc>
+          <w:tcPr>
+            <w:tcW w:w="1980" w:type="dxa"/>
+          </w:tcPr>
+          <w:p>
+            <w:pPr>
+              <w:rPr>
+                <w:rFonts w:ascii="Arial" w:hAnsi="Arial" w:cs="Arial"/>
+                <w:sz w:val="24"/>
+                <w:szCs w:val="24"/>
+              </w:rPr>
+            </w:pPr>
+            <w:r>
+              <w:rPr>
+                <w:rFonts w:ascii="Arial" w:hAnsi="Arial" w:cs="Arial"/>
+                <w:sz w:val="24"/>
+                <w:szCs w:val="24"/>
+              </w:rPr>
+              <w:t>RF006</w:t>
+            </w:r>
+          </w:p>
+        </w:tc>
+        <w:tc>
+          <w:tcPr>
+            <w:tcW w:w="4060" w:type="dxa"/>
+          </w:tcPr>
+          <w:p>
+            <w:pPr>
+              <w:rPr>
+                <w:rFonts w:ascii="Arial" w:hAnsi="Arial" w:cs="Arial"/>
+                <w:sz w:val="24"/>
+                <w:szCs w:val="24"/>
+              </w:rPr>
+            </w:pPr>
+            <w:r>
+              <w:rPr>
+                <w:rFonts w:ascii="Arial" w:hAnsi="Arial" w:cs="Arial"/>
+                <w:sz w:val="24"/>
+                <w:szCs w:val="24"/>
+              </w:rPr>
+              <w:t>O sistema deverá gerar um histórico de registro de atividades dos usuários</w:t>
+            </w:r>
+          </w:p>
+        </w:tc>
+        <w:tc>
+          <w:tcPr>
+            <w:tcW w:w="3021" w:type="dxa"/>
+          </w:tcPr>
+          <w:p>
+            <w:pPr>
+              <w:rPr>
+                <w:rFonts w:ascii="Arial" w:hAnsi="Arial" w:cs="Arial"/>
+                <w:sz w:val="24"/>
+                <w:szCs w:val="24"/>
+              </w:rPr>
+            </w:pPr>
+          </w:p>
+        </w:tc>
+      </w:tr>
+      <w:tr>
+        <w:tc>
+          <w:tcPr>
+            <w:tcW w:w="1980" w:type="dxa"/>
+          </w:tcPr>
+          <w:p>
+            <w:pPr>
+              <w:rPr>
+                <w:rFonts w:ascii="Arial" w:hAnsi="Arial" w:cs="Arial"/>
+                <w:sz w:val="24"/>
+                <w:szCs w:val="24"/>
+              </w:rPr>
+            </w:pPr>
+            <w:r>
+              <w:rPr>
+                <w:rFonts w:ascii="Arial" w:hAnsi="Arial" w:cs="Arial"/>
+                <w:sz w:val="24"/>
+                <w:szCs w:val="24"/>
+              </w:rPr>
+              <w:t>RF007</w:t>
+            </w:r>
+          </w:p>
+        </w:tc>
+        <w:tc>
+          <w:tcPr>
+            <w:tcW w:w="4060" w:type="dxa"/>
+          </w:tcPr>
+          <w:p>
+            <w:pPr>
+              <w:rPr>
+                <w:rFonts w:ascii="Arial" w:hAnsi="Arial" w:cs="Arial"/>
+                <w:sz w:val="24"/>
+                <w:szCs w:val="24"/>
+              </w:rPr>
+            </w:pPr>
+            <w:r>
+              <w:rPr>
+                <w:rFonts w:ascii="Arial" w:hAnsi="Arial" w:cs="Arial"/>
+                <w:sz w:val="24"/>
+                <w:szCs w:val="24"/>
+              </w:rPr>
+              <w:t>O sistema deverá permitir o CRUD de novos usuários</w:t>
+            </w:r>
+          </w:p>
+        </w:tc>
+        <w:tc>
+          <w:tcPr>
+            <w:tcW w:w="3021" w:type="dxa"/>
+          </w:tcPr>
+          <w:p>
+            <w:pPr>
+              <w:rPr>
+                <w:rFonts w:ascii="Arial" w:hAnsi="Arial" w:cs="Arial"/>
+                <w:sz w:val="24"/>
+                <w:szCs w:val="24"/>
+              </w:rPr>
+            </w:pPr>
+          </w:p>
+        </w:tc>
+      </w:tr>
+      <w:tr>
+        <w:tc>
+          <w:tcPr>
+            <w:tcW w:w="1980" w:type="dxa"/>
+          </w:tcPr>
+          <w:p>
+            <w:pPr>
+              <w:rPr>
+                <w:rFonts w:ascii="Arial" w:hAnsi="Arial" w:cs="Arial"/>
+                <w:sz w:val="24"/>
+                <w:szCs w:val="24"/>
+              </w:rPr>
+            </w:pPr>
+            <w:r>
+              <w:rPr>
+                <w:rFonts w:ascii="Arial" w:hAnsi="Arial" w:cs="Arial"/>
+                <w:sz w:val="24"/>
+                <w:szCs w:val="24"/>
+              </w:rPr>
+              <w:lastRenderedPageBreak/>
+              <w:t>RF008</w:t>
+            </w:r>
+          </w:p>
+        </w:tc>
+        <w:tc>
+          <w:tcPr>
+            <w:tcW w:w="4060" w:type="dxa"/>
+          </w:tcPr>
+          <w:p>
+            <w:pPr>
+              <w:rPr>
+                <w:rFonts w:ascii="Arial" w:hAnsi="Arial" w:cs="Arial"/>
+                <w:sz w:val="24"/>
+                <w:szCs w:val="24"/>
+              </w:rPr>
+            </w:pPr>
+            <w:r>
+              <w:rPr>
+                <w:rFonts w:ascii="Arial" w:hAnsi="Arial" w:cs="Arial"/>
+                <w:sz w:val="24"/>
+                <w:szCs w:val="24"/>
+              </w:rPr>
+              <w:t>O sistema deve</w:t>
+            </w:r>
+            <w:r>
+              <w:rPr>
+                <w:rFonts w:ascii="Arial" w:hAnsi="Arial" w:cs="Arial"/>
+                <w:sz w:val="24"/>
+                <w:szCs w:val="24"/>
+              </w:rPr>
+              <w:t xml:space="preserve"> </w:t>
+            </w:r>
+            <w:r>
+              <w:rPr>
+                <w:rFonts w:ascii="Arial" w:hAnsi="Arial" w:cs="Arial"/>
+                <w:sz w:val="24"/>
+                <w:szCs w:val="24"/>
+              </w:rPr>
+              <w:t xml:space="preserve">conter </w:t>
+            </w:r>
+            <w:r>
+              <w:rPr>
+                <w:rFonts w:ascii="Arial" w:hAnsi="Arial" w:cs="Arial"/>
+                <w:sz w:val="24"/>
+                <w:szCs w:val="24"/>
+              </w:rPr>
+              <w:t xml:space="preserve">um </w:t>
+            </w:r>
+            <w:r>
+              <w:rPr>
+                <w:rFonts w:ascii="Arial" w:hAnsi="Arial" w:cs="Arial"/>
+                <w:sz w:val="24"/>
+                <w:szCs w:val="24"/>
+              </w:rPr>
+              <w:t>controle de acesso</w:t>
+            </w:r>
+            <w:r>
+              <w:rPr>
+                <w:rFonts w:ascii="Arial" w:hAnsi="Arial" w:cs="Arial"/>
+                <w:sz w:val="24"/>
+                <w:szCs w:val="24"/>
+              </w:rPr>
+              <w:t xml:space="preserve"> apropriado as suas funcionalidades</w:t>
+            </w:r>
+          </w:p>
+        </w:tc>
+        <w:tc>
+          <w:tcPr>
+            <w:tcW w:w="3021" w:type="dxa"/>
+          </w:tcPr>
+          <w:p>
+            <w:pPr>
+              <w:rPr>
+                <w:rFonts w:ascii="Arial" w:hAnsi="Arial" w:cs="Arial"/>
+                <w:sz w:val="24"/>
+                <w:szCs w:val="24"/>
+              </w:rPr>
+            </w:pPr>
+          </w:p>
+        </w:tc>
+      </w:tr>
+      <w:tr>
+        <w:tc>
+          <w:tcPr>
+            <w:tcW w:w="1980" w:type="dxa"/>
+          </w:tcPr>
+          <w:p>
+            <w:pPr>
+              <w:rPr>
+                <w:rFonts w:ascii="Arial" w:hAnsi="Arial" w:cs="Arial"/>
+                <w:sz w:val="24"/>
+                <w:szCs w:val="24"/>
+              </w:rPr>
+            </w:pPr>
+            <w:r>
+              <w:rPr>
+                <w:rFonts w:ascii="Arial" w:hAnsi="Arial" w:cs="Arial"/>
+                <w:sz w:val="24"/>
+                <w:szCs w:val="24"/>
+              </w:rPr>
+              <w:t>RF009</w:t>
+            </w:r>
+          </w:p>
+        </w:tc>
+        <w:tc>
+          <w:tcPr>
+            <w:tcW w:w="4060" w:type="dxa"/>
+          </w:tcPr>
+          <w:p>
+            <w:pPr>
+              <w:rPr>
+                <w:rFonts w:ascii="Arial" w:hAnsi="Arial" w:cs="Arial"/>
+                <w:sz w:val="24"/>
+                <w:szCs w:val="24"/>
+              </w:rPr>
+            </w:pPr>
+            <w:r>
+              <w:rPr>
+                <w:rFonts w:ascii="Arial" w:hAnsi="Arial" w:cs="Arial"/>
+                <w:sz w:val="24"/>
+                <w:szCs w:val="24"/>
+              </w:rPr>
+              <w:t>O sistema deve avisar os gerentes a respeito de produtos em falta no estoque</w:t>
+            </w:r>
+          </w:p>
+        </w:tc>
+        <w:tc>
+          <w:tcPr>
+            <w:tcW w:w="3021" w:type="dxa"/>
+          </w:tcPr>
+          <w:p>
+            <w:pPr>
+              <w:rPr>
+                <w:rFonts w:ascii="Arial" w:hAnsi="Arial" w:cs="Arial"/>
+                <w:sz w:val="24"/>
+                <w:szCs w:val="24"/>
+              </w:rPr>
+            </w:pPr>
+          </w:p>
+        </w:tc>
+      </w:tr>
+      <w:tr>
+        <w:tc>
+          <w:tcPr>
+            <w:tcW w:w="1980" w:type="dxa"/>
+          </w:tcPr>
+          <w:p>
+            <w:pPr>
+              <w:rPr>
+                <w:rFonts w:ascii="Arial" w:hAnsi="Arial" w:cs="Arial"/>
+                <w:sz w:val="24"/>
+                <w:szCs w:val="24"/>
+              </w:rPr>
+            </w:pPr>
+            <w:r>
+              <w:rPr>
+                <w:rFonts w:ascii="Arial" w:hAnsi="Arial" w:cs="Arial"/>
+                <w:sz w:val="24"/>
+                <w:szCs w:val="24"/>
+              </w:rPr>
+              <w:t>RF010</w:t>
+            </w:r>
+          </w:p>
+        </w:tc>
+        <w:tc>
+          <w:tcPr>
+            <w:tcW w:w="4060" w:type="dxa"/>
+          </w:tcPr>
+          <w:p>
+            <w:pPr>
+              <w:rPr>
+                <w:rFonts w:ascii="Arial" w:hAnsi="Arial" w:cs="Arial"/>
+                <w:sz w:val="24"/>
+                <w:szCs w:val="24"/>
+              </w:rPr>
+            </w:pPr>
+            <w:r>
+              <w:rPr>
+                <w:rFonts w:ascii="Arial" w:hAnsi="Arial" w:cs="Arial"/>
+                <w:sz w:val="24"/>
+                <w:szCs w:val="24"/>
+              </w:rPr>
+              <w:t>Os gerentes/encarregados devem ser capazes de atribuir permissões</w:t>
+            </w:r>
+            <w:r>
+              <w:rPr>
+                <w:rFonts w:ascii="Arial" w:hAnsi="Arial" w:cs="Arial"/>
+                <w:sz w:val="24"/>
+                <w:szCs w:val="24"/>
+              </w:rPr>
+              <w:t xml:space="preserve"> especiais de acesso</w:t>
+            </w:r>
+            <w:r>
+              <w:rPr>
+                <w:rFonts w:ascii="Arial" w:hAnsi="Arial" w:cs="Arial"/>
+                <w:sz w:val="24"/>
+                <w:szCs w:val="24"/>
+              </w:rPr>
+              <w:t xml:space="preserve"> aos usuários</w:t>
+            </w:r>
+          </w:p>
+        </w:tc>
+        <w:tc>
+          <w:tcPr>
+            <w:tcW w:w="3021" w:type="dxa"/>
+          </w:tcPr>
+          <w:p>
+            <w:pPr>
+              <w:rPr>
+                <w:rFonts w:ascii="Arial" w:hAnsi="Arial" w:cs="Arial"/>
+                <w:sz w:val="24"/>
+                <w:szCs w:val="24"/>
+              </w:rPr>
+            </w:pPr>
+          </w:p>
+        </w:tc>
+      </w:tr>
+      <w:tr>
+        <w:tc>
+          <w:tcPr>
+            <w:tcW w:w="1980" w:type="dxa"/>
+          </w:tcPr>
+          <w:p>
+            <w:pPr>
+              <w:rPr>
+                <w:rFonts w:ascii="Arial" w:hAnsi="Arial" w:cs="Arial"/>
+                <w:sz w:val="24"/>
+                <w:szCs w:val="24"/>
+              </w:rPr>
+            </w:pPr>
+            <w:r>
+              <w:rPr>
+                <w:rFonts w:ascii="Arial" w:hAnsi="Arial" w:cs="Arial"/>
+                <w:sz w:val="24"/>
+                <w:szCs w:val="24"/>
+              </w:rPr>
+              <w:t>RF011</w:t>
+            </w:r>
+          </w:p>
+        </w:tc>
+        <w:tc>
+          <w:tcPr>
+            <w:tcW w:w="4060" w:type="dxa"/>
+          </w:tcPr>
+          <w:p>
+            <w:pPr>
+              <w:rPr>
+                <w:rFonts w:ascii="Arial" w:hAnsi="Arial" w:cs="Arial"/>
+                <w:sz w:val="24"/>
+                <w:szCs w:val="24"/>
+              </w:rPr>
+            </w:pPr>
+          </w:p>
+        </w:tc>
+        <w:tc>
+          <w:tcPr>
+            <w:tcW w:w="3021" w:type="dxa"/>
+          </w:tcPr>
+          <w:p>
+            <w:pPr>
+              <w:rPr>
+                <w:rFonts w:ascii="Arial" w:hAnsi="Arial" w:cs="Arial"/>
+                <w:sz w:val="24"/>
+                <w:szCs w:val="24"/>
+              </w:rPr>
+            </w:pPr>
+          </w:p>
+        </w:tc>
+      </w:tr>
+    </w:tbl>
+    <w:p>
+      <w:pPr>
+        <w:rPr>
+          <w:rFonts w:ascii="Arial" w:hAnsi="Arial" w:cs="Arial"/>
+          <w:sz w:val="24"/>
+          <w:szCs w:val="24"/>
+        </w:rPr>
+      </w:pPr>
+    </w:p>
+    <w:p>
+      <w:pPr>
+        <w:pStyle w:val="Ttulo2"/>
+      </w:pPr>
+      <w:r>
+        <w:t>2.</w:t>
+      </w:r>
+      <w:r>
+        <w:t>5</w:t>
+      </w:r>
+      <w:r>
+        <w:t>. Requisitos</w:t>
+      </w:r>
+      <w:r>
+        <w:t xml:space="preserve"> Não</w:t>
+      </w:r>
+      <w:r>
+        <w:t xml:space="preserve"> Funcionais</w:t>
+      </w:r>
+      <w:r>
+        <w:t xml:space="preserve"> (Taxonomia de SommerVille)</w:t>
+      </w:r>
+      <w:bookmarkStart w:id="6" w:name="_GoBack"/>
+      <w:bookmarkEnd w:id="6"/>
+    </w:p>
+    <w:p>
+      <w:pPr>
+        <w:rPr>
+          <w:rFonts w:ascii="Arial" w:hAnsi="Arial" w:cs="Arial"/>
+          <w:sz w:val="24"/>
+          <w:szCs w:val="24"/>
+        </w:rPr>
+      </w:pPr>
+    </w:p>
+    <w:tbl>
+      <w:tblPr>
+        <w:tblStyle w:val="Tabelacomgrade"/>
+        <w:tblW w:w="0" w:type="auto"/>
+        <w:tblLook w:val="04A0" w:firstRow="1" w:lastRow="0" w:firstColumn="1" w:lastColumn="0" w:noHBand="0" w:noVBand="1"/>
+      </w:tblPr>
+      <w:tblGrid>
+        <w:gridCol w:w="1980"/>
+        <w:gridCol w:w="3260"/>
+        <w:gridCol w:w="1555"/>
+        <w:gridCol w:w="2266"/>
+      </w:tblGrid>
+      <w:tr>
+        <w:tc>
+          <w:tcPr>
+            <w:tcW w:w="1980" w:type="dxa"/>
+            <w:vAlign w:val="center"/>
+          </w:tcPr>
+          <w:p>
+            <w:pPr>
+              <w:jc w:val="center"/>
+              <w:rPr>
+                <w:rFonts w:ascii="Arial" w:hAnsi="Arial" w:cs="Arial"/>
+                <w:sz w:val="24"/>
+                <w:szCs w:val="24"/>
+              </w:rPr>
+            </w:pPr>
+            <w:r>
+              <w:rPr>
+                <w:rFonts w:ascii="Arial" w:hAnsi="Arial" w:cs="Arial"/>
+                <w:sz w:val="24"/>
+                <w:szCs w:val="24"/>
+              </w:rPr>
+              <w:t>ID do Requisito</w:t>
+            </w:r>
+          </w:p>
+        </w:tc>
+        <w:tc>
+          <w:tcPr>
+            <w:tcW w:w="3260" w:type="dxa"/>
+            <w:vAlign w:val="center"/>
+          </w:tcPr>
+          <w:p>
+            <w:pPr>
+              <w:jc w:val="center"/>
+              <w:rPr>
+                <w:rFonts w:ascii="Arial" w:hAnsi="Arial" w:cs="Arial"/>
+                <w:sz w:val="24"/>
+                <w:szCs w:val="24"/>
+              </w:rPr>
+            </w:pPr>
+            <w:r>
+              <w:rPr>
+                <w:rFonts w:ascii="Arial" w:hAnsi="Arial" w:cs="Arial"/>
+                <w:sz w:val="24"/>
+                <w:szCs w:val="24"/>
+              </w:rPr>
+              <w:t>Descrição</w:t>
+            </w:r>
+          </w:p>
+        </w:tc>
+        <w:tc>
+          <w:tcPr>
+            <w:tcW w:w="1555" w:type="dxa"/>
+            <w:vAlign w:val="center"/>
+          </w:tcPr>
+          <w:p>
+            <w:pPr>
+              <w:jc w:val="center"/>
+              <w:rPr>
+                <w:rFonts w:ascii="Arial" w:hAnsi="Arial" w:cs="Arial"/>
+                <w:sz w:val="24"/>
+                <w:szCs w:val="24"/>
+              </w:rPr>
+            </w:pPr>
+            <w:r>
+              <w:rPr>
+                <w:rFonts w:ascii="Arial" w:hAnsi="Arial" w:cs="Arial"/>
+                <w:sz w:val="24"/>
+                <w:szCs w:val="24"/>
+              </w:rPr>
+              <w:t>Categoria</w:t>
+            </w:r>
+          </w:p>
+        </w:tc>
+        <w:tc>
+          <w:tcPr>
+            <w:tcW w:w="2266" w:type="dxa"/>
+            <w:vAlign w:val="center"/>
+          </w:tcPr>
+          <w:p>
+            <w:pPr>
+              <w:jc w:val="center"/>
+              <w:rPr>
+                <w:rFonts w:ascii="Arial" w:hAnsi="Arial" w:cs="Arial"/>
+                <w:sz w:val="24"/>
+                <w:szCs w:val="24"/>
+              </w:rPr>
+            </w:pPr>
+            <w:r>
+              <w:rPr>
+                <w:rFonts w:ascii="Arial" w:hAnsi="Arial" w:cs="Arial"/>
+                <w:sz w:val="24"/>
+                <w:szCs w:val="24"/>
+              </w:rPr>
+              <w:t>Caso de Uso Relacionado</w:t>
+            </w:r>
+          </w:p>
+        </w:tc>
+      </w:tr>
+      <w:tr>
+        <w:tc>
+          <w:tcPr>
+            <w:tcW w:w="1980" w:type="dxa"/>
+          </w:tcPr>
+          <w:p>
+            <w:pPr>
+              <w:rPr>
+                <w:rFonts w:ascii="Arial" w:hAnsi="Arial" w:cs="Arial"/>
+                <w:sz w:val="24"/>
+                <w:szCs w:val="24"/>
+              </w:rPr>
+            </w:pPr>
+          </w:p>
+        </w:tc>
+        <w:tc>
+          <w:tcPr>
+            <w:tcW w:w="3260" w:type="dxa"/>
+          </w:tcPr>
+          <w:p>
+            <w:pPr>
+              <w:rPr>
+                <w:rFonts w:ascii="Arial" w:hAnsi="Arial" w:cs="Arial"/>
+                <w:sz w:val="24"/>
+                <w:szCs w:val="24"/>
+              </w:rPr>
+            </w:pPr>
+          </w:p>
+        </w:tc>
+        <w:tc>
+          <w:tcPr>
+            <w:tcW w:w="1555" w:type="dxa"/>
+          </w:tcPr>
+          <w:p>
+            <w:pPr>
+              <w:rPr>
+                <w:rFonts w:ascii="Arial" w:hAnsi="Arial" w:cs="Arial"/>
+                <w:sz w:val="24"/>
+                <w:szCs w:val="24"/>
+              </w:rPr>
+            </w:pPr>
+          </w:p>
+        </w:tc>
+        <w:tc>
+          <w:tcPr>
+            <w:tcW w:w="2266" w:type="dxa"/>
+          </w:tcPr>
+          <w:p>
+            <w:pPr>
+              <w:rPr>
+                <w:rFonts w:ascii="Arial" w:hAnsi="Arial" w:cs="Arial"/>
+                <w:sz w:val="24"/>
+                <w:szCs w:val="24"/>
+              </w:rPr>
+            </w:pPr>
+          </w:p>
+        </w:tc>
+      </w:tr>
+    </w:tbl>
+    <w:p>
+      <w:pPr>
+        <w:rPr>
+          <w:rFonts w:ascii="Arial" w:hAnsi="Arial" w:cs="Arial"/>
+          <w:sz w:val="24"/>
+          <w:szCs w:val="24"/>
+        </w:rPr>
+      </w:pPr>
+    </w:p>
+    <w:p>
+      <w:pPr>
+        <w:pStyle w:val="Ttulo2"/>
+      </w:pPr>
+      <w:r>
+        <w:t>2.</w:t>
+      </w:r>
+      <w:r>
+        <w:t>6</w:t>
+      </w:r>
+      <w:r>
+        <w:t xml:space="preserve">. </w:t>
+      </w:r>
+      <w:r>
+        <w:t>Protótipos do Produto</w:t>
+      </w:r>
+    </w:p>
+    <w:p>
+      <w:pPr>
+        <w:pStyle w:val="Ttulo3"/>
+      </w:pPr>
+      <w:r>
+        <w:t>2.6.1</w:t>
+      </w:r>
+      <w:r>
+        <w:t xml:space="preserve">. </w:t>
+      </w:r>
+      <w:r>
+        <w:t>Modelo de Navegação</w:t>
+      </w:r>
+    </w:p>
+    <w:p>
+      <w:pPr>
+        <w:rPr>
+          <w:rFonts w:ascii="Arial" w:hAnsi="Arial" w:cs="Arial"/>
+          <w:sz w:val="24"/>
+          <w:szCs w:val="24"/>
+        </w:rPr>
+      </w:pPr>
+    </w:p>
+    <w:p>
+      <w:pPr>
+        <w:rPr>
+          <w:rFonts w:ascii="Arial" w:hAnsi="Arial" w:cs="Arial"/>
+          <w:sz w:val="24"/>
+          <w:szCs w:val="24"/>
+        </w:rPr>
+      </w:pPr>
+    </w:p>
+    <w:p>
+      <w:pPr>
+        <w:pStyle w:val="Ttulo3"/>
+      </w:pPr>
+      <w:r>
+        <w:t>2.6.2</w:t>
+      </w:r>
+      <w:r>
+        <w:t xml:space="preserve">. </w:t>
+      </w:r>
+      <w:r>
+        <w:t>Protótipos de Tela</w:t>
+      </w:r>
+    </w:p>
+    <w:p>
+      <w:pPr>
         <w:rPr>
           <w:rFonts w:ascii="Arial" w:hAnsi="Arial" w:cs="Arial"/>
           <w:sz w:val="24"/>
@@ -4995,6 +7574,119 @@
     </w:lvl>
   </w:abstractNum>
   <w:abstractNum w:abstractNumId="4" w15:restartNumberingAfterBreak="0">
+    <w:nsid w:val="59E735C3"/>
+    <w:multiLevelType w:val="hybridMultilevel"/>
+    <w:tmpl w:val="673C0008"/>
+    <w:lvl w:ilvl="0" w:tplc="04160001">
+      <w:start w:val="1"/>
+      <w:numFmt w:val="bullet"/>
+      <w:lvlText w:val=""/>
+      <w:lvlJc w:val="left"/>
+      <w:pPr>
+        <w:ind w:left="720" w:hanging="360"/>
+      </w:pPr>
+      <w:rPr>
+        <w:rFonts w:ascii="Symbol" w:hAnsi="Symbol" w:hint="default"/>
+      </w:rPr>
+    </w:lvl>
+    <w:lvl w:ilvl="1" w:tplc="04160003" w:tentative="1">
+      <w:start w:val="1"/>
+      <w:numFmt w:val="bullet"/>
+      <w:lvlText w:val="o"/>
+      <w:lvlJc w:val="left"/>
+      <w:pPr>
+        <w:ind w:left="1440" w:hanging="360"/>
+      </w:pPr>
+      <w:rPr>
+        <w:rFonts w:ascii="Courier New" w:hAnsi="Courier New" w:cs="Courier New" w:hint="default"/>
+      </w:rPr>
+    </w:lvl>
+    <w:lvl w:ilvl="2" w:tplc="04160005" w:tentative="1">
+      <w:start w:val="1"/>
+      <w:numFmt w:val="bullet"/>
+      <w:lvlText w:val=""/>
+      <w:lvlJc w:val="left"/>
+      <w:pPr>
+        <w:ind w:left="2160" w:hanging="360"/>
+      </w:pPr>
+      <w:rPr>
+        <w:rFonts w:ascii="Wingdings" w:hAnsi="Wingdings" w:hint="default"/>
+      </w:rPr>
+    </w:lvl>
+    <w:lvl w:ilvl="3" w:tplc="04160001" w:tentative="1">
+      <w:start w:val="1"/>
+      <w:numFmt w:val="bullet"/>
+      <w:lvlText w:val=""/>
+      <w:lvlJc w:val="left"/>
+      <w:pPr>
+        <w:ind w:left="2880" w:hanging="360"/>
+      </w:pPr>
+      <w:rPr>
+        <w:rFonts w:ascii="Symbol" w:hAnsi="Symbol" w:hint="default"/>
+      </w:rPr>
+    </w:lvl>
+    <w:lvl w:ilvl="4" w:tplc="04160003" w:tentative="1">
+      <w:start w:val="1"/>
+      <w:numFmt w:val="bullet"/>
+      <w:lvlText w:val="o"/>
+      <w:lvlJc w:val="left"/>
+      <w:pPr>
+        <w:ind w:left="3600" w:hanging="360"/>
+      </w:pPr>
+      <w:rPr>
+        <w:rFonts w:ascii="Courier New" w:hAnsi="Courier New" w:cs="Courier New" w:hint="default"/>
+      </w:rPr>
+    </w:lvl>
+    <w:lvl w:ilvl="5" w:tplc="04160005" w:tentative="1">
+      <w:start w:val="1"/>
+      <w:numFmt w:val="bullet"/>
+      <w:lvlText w:val=""/>
+      <w:lvlJc w:val="left"/>
+      <w:pPr>
+        <w:ind w:left="4320" w:hanging="360"/>
+      </w:pPr>
+      <w:rPr>
+        <w:rFonts w:ascii="Wingdings" w:hAnsi="Wingdings" w:hint="default"/>
+      </w:rPr>
+    </w:lvl>
+    <w:lvl w:ilvl="6" w:tplc="04160001" w:tentative="1">
+      <w:start w:val="1"/>
+      <w:numFmt w:val="bullet"/>
+      <w:lvlText w:val=""/>
+      <w:lvlJc w:val="left"/>
+      <w:pPr>
+        <w:ind w:left="5040" w:hanging="360"/>
+      </w:pPr>
+      <w:rPr>
+        <w:rFonts w:ascii="Symbol" w:hAnsi="Symbol" w:hint="default"/>
+      </w:rPr>
+    </w:lvl>
+    <w:lvl w:ilvl="7" w:tplc="04160003" w:tentative="1">
+      <w:start w:val="1"/>
+      <w:numFmt w:val="bullet"/>
+      <w:lvlText w:val="o"/>
+      <w:lvlJc w:val="left"/>
+      <w:pPr>
+        <w:ind w:left="5760" w:hanging="360"/>
+      </w:pPr>
+      <w:rPr>
+        <w:rFonts w:ascii="Courier New" w:hAnsi="Courier New" w:cs="Courier New" w:hint="default"/>
+      </w:rPr>
+    </w:lvl>
+    <w:lvl w:ilvl="8" w:tplc="04160005" w:tentative="1">
+      <w:start w:val="1"/>
+      <w:numFmt w:val="bullet"/>
+      <w:lvlText w:val=""/>
+      <w:lvlJc w:val="left"/>
+      <w:pPr>
+        <w:ind w:left="6480" w:hanging="360"/>
+      </w:pPr>
+      <w:rPr>
+        <w:rFonts w:ascii="Wingdings" w:hAnsi="Wingdings" w:hint="default"/>
+      </w:rPr>
+    </w:lvl>
+  </w:abstractNum>
+  <w:abstractNum w:abstractNumId="5" w15:restartNumberingAfterBreak="0">
     <w:nsid w:val="5A497810"/>
     <w:multiLevelType w:val="hybridMultilevel"/>
     <w:tmpl w:val="4CB29F94"/>
@@ -5083,7 +7775,7 @@
       </w:pPr>
     </w:lvl>
   </w:abstractNum>
-  <w:abstractNum w:abstractNumId="5" w15:restartNumberingAfterBreak="0">
+  <w:abstractNum w:abstractNumId="6" w15:restartNumberingAfterBreak="0">
     <w:nsid w:val="603650F3"/>
     <w:multiLevelType w:val="hybridMultilevel"/>
     <w:tmpl w:val="87703A38"/>
@@ -5097,6 +7789,232 @@
       </w:pPr>
       <w:rPr>
         <w:rFonts w:ascii="Symbol" w:hAnsi="Symbol" w:hint="default"/>
+      </w:rPr>
+    </w:lvl>
+    <w:lvl w:ilvl="1" w:tplc="04160003" w:tentative="1">
+      <w:start w:val="1"/>
+      <w:numFmt w:val="bullet"/>
+      <w:lvlText w:val="o"/>
+      <w:lvlJc w:val="left"/>
+      <w:pPr>
+        <w:ind w:left="1440" w:hanging="360"/>
+      </w:pPr>
+      <w:rPr>
+        <w:rFonts w:ascii="Courier New" w:hAnsi="Courier New" w:cs="Courier New" w:hint="default"/>
+      </w:rPr>
+    </w:lvl>
+    <w:lvl w:ilvl="2" w:tplc="04160005" w:tentative="1">
+      <w:start w:val="1"/>
+      <w:numFmt w:val="bullet"/>
+      <w:lvlText w:val=""/>
+      <w:lvlJc w:val="left"/>
+      <w:pPr>
+        <w:ind w:left="2160" w:hanging="360"/>
+      </w:pPr>
+      <w:rPr>
+        <w:rFonts w:ascii="Wingdings" w:hAnsi="Wingdings" w:hint="default"/>
+      </w:rPr>
+    </w:lvl>
+    <w:lvl w:ilvl="3" w:tplc="04160001" w:tentative="1">
+      <w:start w:val="1"/>
+      <w:numFmt w:val="bullet"/>
+      <w:lvlText w:val=""/>
+      <w:lvlJc w:val="left"/>
+      <w:pPr>
+        <w:ind w:left="2880" w:hanging="360"/>
+      </w:pPr>
+      <w:rPr>
+        <w:rFonts w:ascii="Symbol" w:hAnsi="Symbol" w:hint="default"/>
+      </w:rPr>
+    </w:lvl>
+    <w:lvl w:ilvl="4" w:tplc="04160003" w:tentative="1">
+      <w:start w:val="1"/>
+      <w:numFmt w:val="bullet"/>
+      <w:lvlText w:val="o"/>
+      <w:lvlJc w:val="left"/>
+      <w:pPr>
+        <w:ind w:left="3600" w:hanging="360"/>
+      </w:pPr>
+      <w:rPr>
+        <w:rFonts w:ascii="Courier New" w:hAnsi="Courier New" w:cs="Courier New" w:hint="default"/>
+      </w:rPr>
+    </w:lvl>
+    <w:lvl w:ilvl="5" w:tplc="04160005" w:tentative="1">
+      <w:start w:val="1"/>
+      <w:numFmt w:val="bullet"/>
+      <w:lvlText w:val=""/>
+      <w:lvlJc w:val="left"/>
+      <w:pPr>
+        <w:ind w:left="4320" w:hanging="360"/>
+      </w:pPr>
+      <w:rPr>
+        <w:rFonts w:ascii="Wingdings" w:hAnsi="Wingdings" w:hint="default"/>
+      </w:rPr>
+    </w:lvl>
+    <w:lvl w:ilvl="6" w:tplc="04160001" w:tentative="1">
+      <w:start w:val="1"/>
+      <w:numFmt w:val="bullet"/>
+      <w:lvlText w:val=""/>
+      <w:lvlJc w:val="left"/>
+      <w:pPr>
+        <w:ind w:left="5040" w:hanging="360"/>
+      </w:pPr>
+      <w:rPr>
+        <w:rFonts w:ascii="Symbol" w:hAnsi="Symbol" w:hint="default"/>
+      </w:rPr>
+    </w:lvl>
+    <w:lvl w:ilvl="7" w:tplc="04160003" w:tentative="1">
+      <w:start w:val="1"/>
+      <w:numFmt w:val="bullet"/>
+      <w:lvlText w:val="o"/>
+      <w:lvlJc w:val="left"/>
+      <w:pPr>
+        <w:ind w:left="5760" w:hanging="360"/>
+      </w:pPr>
+      <w:rPr>
+        <w:rFonts w:ascii="Courier New" w:hAnsi="Courier New" w:cs="Courier New" w:hint="default"/>
+      </w:rPr>
+    </w:lvl>
+    <w:lvl w:ilvl="8" w:tplc="04160005" w:tentative="1">
+      <w:start w:val="1"/>
+      <w:numFmt w:val="bullet"/>
+      <w:lvlText w:val=""/>
+      <w:lvlJc w:val="left"/>
+      <w:pPr>
+        <w:ind w:left="6480" w:hanging="360"/>
+      </w:pPr>
+      <w:rPr>
+        <w:rFonts w:ascii="Wingdings" w:hAnsi="Wingdings" w:hint="default"/>
+      </w:rPr>
+    </w:lvl>
+  </w:abstractNum>
+  <w:abstractNum w:abstractNumId="7" w15:restartNumberingAfterBreak="0">
+    <w:nsid w:val="6A8E0C86"/>
+    <w:multiLevelType w:val="hybridMultilevel"/>
+    <w:tmpl w:val="302681A8"/>
+    <w:lvl w:ilvl="0" w:tplc="04160001">
+      <w:start w:val="1"/>
+      <w:numFmt w:val="bullet"/>
+      <w:lvlText w:val=""/>
+      <w:lvlJc w:val="left"/>
+      <w:pPr>
+        <w:ind w:left="720" w:hanging="360"/>
+      </w:pPr>
+      <w:rPr>
+        <w:rFonts w:ascii="Symbol" w:hAnsi="Symbol" w:hint="default"/>
+      </w:rPr>
+    </w:lvl>
+    <w:lvl w:ilvl="1" w:tplc="04160003" w:tentative="1">
+      <w:start w:val="1"/>
+      <w:numFmt w:val="bullet"/>
+      <w:lvlText w:val="o"/>
+      <w:lvlJc w:val="left"/>
+      <w:pPr>
+        <w:ind w:left="1440" w:hanging="360"/>
+      </w:pPr>
+      <w:rPr>
+        <w:rFonts w:ascii="Courier New" w:hAnsi="Courier New" w:cs="Courier New" w:hint="default"/>
+      </w:rPr>
+    </w:lvl>
+    <w:lvl w:ilvl="2" w:tplc="04160005" w:tentative="1">
+      <w:start w:val="1"/>
+      <w:numFmt w:val="bullet"/>
+      <w:lvlText w:val=""/>
+      <w:lvlJc w:val="left"/>
+      <w:pPr>
+        <w:ind w:left="2160" w:hanging="360"/>
+      </w:pPr>
+      <w:rPr>
+        <w:rFonts w:ascii="Wingdings" w:hAnsi="Wingdings" w:hint="default"/>
+      </w:rPr>
+    </w:lvl>
+    <w:lvl w:ilvl="3" w:tplc="04160001" w:tentative="1">
+      <w:start w:val="1"/>
+      <w:numFmt w:val="bullet"/>
+      <w:lvlText w:val=""/>
+      <w:lvlJc w:val="left"/>
+      <w:pPr>
+        <w:ind w:left="2880" w:hanging="360"/>
+      </w:pPr>
+      <w:rPr>
+        <w:rFonts w:ascii="Symbol" w:hAnsi="Symbol" w:hint="default"/>
+      </w:rPr>
+    </w:lvl>
+    <w:lvl w:ilvl="4" w:tplc="04160003" w:tentative="1">
+      <w:start w:val="1"/>
+      <w:numFmt w:val="bullet"/>
+      <w:lvlText w:val="o"/>
+      <w:lvlJc w:val="left"/>
+      <w:pPr>
+        <w:ind w:left="3600" w:hanging="360"/>
+      </w:pPr>
+      <w:rPr>
+        <w:rFonts w:ascii="Courier New" w:hAnsi="Courier New" w:cs="Courier New" w:hint="default"/>
+      </w:rPr>
+    </w:lvl>
+    <w:lvl w:ilvl="5" w:tplc="04160005" w:tentative="1">
+      <w:start w:val="1"/>
+      <w:numFmt w:val="bullet"/>
+      <w:lvlText w:val=""/>
+      <w:lvlJc w:val="left"/>
+      <w:pPr>
+        <w:ind w:left="4320" w:hanging="360"/>
+      </w:pPr>
+      <w:rPr>
+        <w:rFonts w:ascii="Wingdings" w:hAnsi="Wingdings" w:hint="default"/>
+      </w:rPr>
+    </w:lvl>
+    <w:lvl w:ilvl="6" w:tplc="04160001" w:tentative="1">
+      <w:start w:val="1"/>
+      <w:numFmt w:val="bullet"/>
+      <w:lvlText w:val=""/>
+      <w:lvlJc w:val="left"/>
+      <w:pPr>
+        <w:ind w:left="5040" w:hanging="360"/>
+      </w:pPr>
+      <w:rPr>
+        <w:rFonts w:ascii="Symbol" w:hAnsi="Symbol" w:hint="default"/>
+      </w:rPr>
+    </w:lvl>
+    <w:lvl w:ilvl="7" w:tplc="04160003" w:tentative="1">
+      <w:start w:val="1"/>
+      <w:numFmt w:val="bullet"/>
+      <w:lvlText w:val="o"/>
+      <w:lvlJc w:val="left"/>
+      <w:pPr>
+        <w:ind w:left="5760" w:hanging="360"/>
+      </w:pPr>
+      <w:rPr>
+        <w:rFonts w:ascii="Courier New" w:hAnsi="Courier New" w:cs="Courier New" w:hint="default"/>
+      </w:rPr>
+    </w:lvl>
+    <w:lvl w:ilvl="8" w:tplc="04160005" w:tentative="1">
+      <w:start w:val="1"/>
+      <w:numFmt w:val="bullet"/>
+      <w:lvlText w:val=""/>
+      <w:lvlJc w:val="left"/>
+      <w:pPr>
+        <w:ind w:left="6480" w:hanging="360"/>
+      </w:pPr>
+      <w:rPr>
+        <w:rFonts w:ascii="Wingdings" w:hAnsi="Wingdings" w:hint="default"/>
+      </w:rPr>
+    </w:lvl>
+  </w:abstractNum>
+  <w:abstractNum w:abstractNumId="8" w15:restartNumberingAfterBreak="0">
+    <w:nsid w:val="7E17036C"/>
+    <w:multiLevelType w:val="hybridMultilevel"/>
+    <w:tmpl w:val="F648D282"/>
+    <w:lvl w:ilvl="0" w:tplc="0416000F">
+      <w:start w:val="1"/>
+      <w:numFmt w:val="decimal"/>
+      <w:lvlText w:val="%1."/>
+      <w:lvlJc w:val="left"/>
+      <w:pPr>
+        <w:ind w:left="720" w:hanging="360"/>
+      </w:pPr>
+      <w:rPr>
+        <w:rFonts w:hint="default"/>
       </w:rPr>
     </w:lvl>
     <w:lvl w:ilvl="1" w:tplc="04160003" w:tentative="1">
@@ -5209,10 +8127,19 @@
     <w:abstractNumId w:val="2"/>
   </w:num>
   <w:num w:numId="5">
-    <w:abstractNumId w:val="4"/>
+    <w:abstractNumId w:val="5"/>
   </w:num>
   <w:num w:numId="6">
-    <w:abstractNumId w:val="5"/>
+    <w:abstractNumId w:val="6"/>
+  </w:num>
+  <w:num w:numId="7">
+    <w:abstractNumId w:val="7"/>
+  </w:num>
+  <w:num w:numId="8">
+    <w:abstractNumId w:val="8"/>
+  </w:num>
+  <w:num w:numId="9">
+    <w:abstractNumId w:val="4"/>
   </w:num>
 </w:numbering>
 </file>
@@ -6162,7 +9089,7 @@
 </file>
 
 <file path=customXml/itemProps1.xml><?xml version="1.0" encoding="utf-8"?>
-<ds:datastoreItem xmlns:ds="http://schemas.openxmlformats.org/officeDocument/2006/customXml" ds:itemID="{A0E90545-E647-4545-A13E-A9E30075A885}">
+<ds:datastoreItem xmlns:ds="http://schemas.openxmlformats.org/officeDocument/2006/customXml" ds:itemID="{00574B77-E781-4585-9E2A-BA8E989DCC2D}">
   <ds:schemaRefs>
     <ds:schemaRef ds:uri="http://schemas.openxmlformats.org/officeDocument/2006/bibliography"/>
   </ds:schemaRefs>

</xml_diff>